<commit_message>
RealTimeNoteMaker fix noteMaking time standard
</commit_message>
<xml_diff>
--- a/BeatRoads 아이디어.docx
+++ b/BeatRoads 아이디어.docx
@@ -6544,7 +6544,6 @@
     <w:p>
       <w:pPr>
         <w:rPr>
-          <w:rFonts w:hint="eastAsia"/>
           <w:lang w:eastAsia="ko-KR"/>
         </w:rPr>
       </w:pPr>
@@ -7143,7 +7142,6 @@
     <w:p>
       <w:pPr>
         <w:rPr>
-          <w:rFonts w:hint="eastAsia"/>
           <w:lang w:eastAsia="ko-KR"/>
         </w:rPr>
       </w:pPr>
@@ -8742,6 +8740,7 @@
     <w:p>
       <w:pPr>
         <w:rPr>
+          <w:rFonts w:hint="eastAsia"/>
           <w:lang w:eastAsia="ko-KR"/>
         </w:rPr>
       </w:pPr>
@@ -8752,24 +8751,11 @@
           <w:lang w:eastAsia="ko-KR"/>
         </w:rPr>
       </w:pPr>
-      <w:r>
-        <w:rPr>
-          <w:rFonts w:hint="eastAsia"/>
-          <w:lang w:eastAsia="ko-KR"/>
-        </w:rPr>
-        <w:t>해결방안</w:t>
-      </w:r>
-      <w:r>
-        <w:rPr>
-          <w:rFonts w:hint="eastAsia"/>
-          <w:lang w:eastAsia="ko-KR"/>
-        </w:rPr>
-        <w:t xml:space="preserve"> </w:t>
-      </w:r>
     </w:p>
     <w:p>
       <w:pPr>
         <w:rPr>
+          <w:rFonts w:hint="eastAsia"/>
           <w:lang w:eastAsia="ko-KR"/>
         </w:rPr>
       </w:pPr>
@@ -8778,7 +8764,137 @@
           <w:rFonts w:hint="eastAsia"/>
           <w:lang w:eastAsia="ko-KR"/>
         </w:rPr>
-        <w:t>a</w:t>
+        <w:t>해결방안</w:t>
+      </w:r>
+      <w:r>
+        <w:rPr>
+          <w:rFonts w:hint="eastAsia"/>
+          <w:lang w:eastAsia="ko-KR"/>
+        </w:rPr>
+        <w:t xml:space="preserve"> </w:t>
+      </w:r>
+      <w:r>
+        <w:rPr>
+          <w:lang w:eastAsia="ko-KR"/>
+        </w:rPr>
+        <w:t>(</w:t>
+      </w:r>
+      <w:r>
+        <w:rPr>
+          <w:rFonts w:hint="eastAsia"/>
+          <w:lang w:eastAsia="ko-KR"/>
+        </w:rPr>
+        <w:t>아마도</w:t>
+      </w:r>
+      <w:r>
+        <w:rPr>
+          <w:rFonts w:hint="eastAsia"/>
+          <w:lang w:eastAsia="ko-KR"/>
+        </w:rPr>
+        <w:t>?</w:t>
+      </w:r>
+      <w:r>
+        <w:rPr>
+          <w:lang w:eastAsia="ko-KR"/>
+        </w:rPr>
+        <w:t xml:space="preserve"> SOLVE, </w:t>
+      </w:r>
+      <w:r>
+        <w:rPr>
+          <w:rFonts w:hint="eastAsia"/>
+          <w:lang w:eastAsia="ko-KR"/>
+        </w:rPr>
+        <w:t>노트가</w:t>
+      </w:r>
+      <w:r>
+        <w:rPr>
+          <w:rFonts w:hint="eastAsia"/>
+          <w:lang w:eastAsia="ko-KR"/>
+        </w:rPr>
+        <w:t xml:space="preserve"> </w:t>
+      </w:r>
+      <w:r>
+        <w:rPr>
+          <w:rFonts w:hint="eastAsia"/>
+          <w:lang w:eastAsia="ko-KR"/>
+        </w:rPr>
+        <w:t>부정확해서</w:t>
+      </w:r>
+      <w:r>
+        <w:rPr>
+          <w:rFonts w:hint="eastAsia"/>
+          <w:lang w:eastAsia="ko-KR"/>
+        </w:rPr>
+        <w:t xml:space="preserve"> </w:t>
+      </w:r>
+      <w:r>
+        <w:rPr>
+          <w:rFonts w:hint="eastAsia"/>
+          <w:lang w:eastAsia="ko-KR"/>
+        </w:rPr>
+        <w:t>상용</w:t>
+      </w:r>
+      <w:r>
+        <w:rPr>
+          <w:rFonts w:hint="eastAsia"/>
+          <w:lang w:eastAsia="ko-KR"/>
+        </w:rPr>
+        <w:t xml:space="preserve"> </w:t>
+      </w:r>
+      <w:r>
+        <w:rPr>
+          <w:rFonts w:hint="eastAsia"/>
+          <w:lang w:eastAsia="ko-KR"/>
+        </w:rPr>
+        <w:t>코드로</w:t>
+      </w:r>
+      <w:r>
+        <w:rPr>
+          <w:rFonts w:hint="eastAsia"/>
+          <w:lang w:eastAsia="ko-KR"/>
+        </w:rPr>
+        <w:t xml:space="preserve"> </w:t>
+      </w:r>
+      <w:r>
+        <w:rPr>
+          <w:rFonts w:hint="eastAsia"/>
+          <w:lang w:eastAsia="ko-KR"/>
+        </w:rPr>
+        <w:t>점검</w:t>
+      </w:r>
+      <w:r>
+        <w:rPr>
+          <w:rFonts w:hint="eastAsia"/>
+          <w:lang w:eastAsia="ko-KR"/>
+        </w:rPr>
+        <w:t xml:space="preserve"> </w:t>
+      </w:r>
+      <w:r>
+        <w:rPr>
+          <w:rFonts w:hint="eastAsia"/>
+          <w:lang w:eastAsia="ko-KR"/>
+        </w:rPr>
+        <w:t>다시하기</w:t>
+      </w:r>
+      <w:r>
+        <w:rPr>
+          <w:rFonts w:hint="eastAsia"/>
+          <w:lang w:eastAsia="ko-KR"/>
+        </w:rPr>
+        <w:t>)</w:t>
+      </w:r>
+    </w:p>
+    <w:p>
+      <w:pPr>
+        <w:rPr>
+          <w:lang w:eastAsia="ko-KR"/>
+        </w:rPr>
+      </w:pPr>
+      <w:r>
+        <w:rPr>
+          <w:lang w:eastAsia="ko-KR"/>
+        </w:rPr>
+        <w:t>i</w:t>
       </w:r>
       <w:r>
         <w:rPr>
@@ -9845,10 +9961,1118 @@
     <w:p>
       <w:pPr>
         <w:rPr>
-          <w:rFonts w:hint="eastAsia"/>
           <w:lang w:eastAsia="ko-KR"/>
         </w:rPr>
       </w:pPr>
+      <w:r>
+        <w:rPr>
+          <w:lang w:eastAsia="ko-KR"/>
+        </w:rPr>
+        <w:t>ii</w:t>
+      </w:r>
+      <w:r>
+        <w:rPr>
+          <w:lang w:eastAsia="ko-KR"/>
+        </w:rPr>
+        <w:t xml:space="preserve">. </w:t>
+      </w:r>
+      <w:r>
+        <w:rPr>
+          <w:lang w:eastAsia="ko-KR"/>
+        </w:rPr>
+        <w:t>(SOLVE)</w:t>
+      </w:r>
+      <w:r>
+        <w:rPr>
+          <w:lang w:eastAsia="ko-KR"/>
+        </w:rPr>
+        <w:t>0</w:t>
+      </w:r>
+      <w:r>
+        <w:rPr>
+          <w:rFonts w:hint="eastAsia"/>
+          <w:lang w:eastAsia="ko-KR"/>
+        </w:rPr>
+        <w:t>번</w:t>
+      </w:r>
+      <w:r>
+        <w:rPr>
+          <w:rFonts w:hint="eastAsia"/>
+          <w:lang w:eastAsia="ko-KR"/>
+        </w:rPr>
+        <w:t xml:space="preserve"> </w:t>
+      </w:r>
+      <w:r>
+        <w:rPr>
+          <w:rFonts w:hint="eastAsia"/>
+          <w:lang w:eastAsia="ko-KR"/>
+        </w:rPr>
+        <w:t>노트의</w:t>
+      </w:r>
+      <w:r>
+        <w:rPr>
+          <w:rFonts w:hint="eastAsia"/>
+          <w:lang w:eastAsia="ko-KR"/>
+        </w:rPr>
+        <w:t xml:space="preserve"> </w:t>
+      </w:r>
+      <w:r>
+        <w:rPr>
+          <w:rFonts w:hint="eastAsia"/>
+          <w:lang w:eastAsia="ko-KR"/>
+        </w:rPr>
+        <w:t>속도는</w:t>
+      </w:r>
+      <w:r>
+        <w:rPr>
+          <w:rFonts w:hint="eastAsia"/>
+          <w:lang w:eastAsia="ko-KR"/>
+        </w:rPr>
+        <w:t xml:space="preserve"> </w:t>
+      </w:r>
+      <w:r>
+        <w:rPr>
+          <w:rFonts w:hint="eastAsia"/>
+          <w:lang w:eastAsia="ko-KR"/>
+        </w:rPr>
+        <w:t>약</w:t>
+      </w:r>
+      <w:r>
+        <w:rPr>
+          <w:rFonts w:hint="eastAsia"/>
+          <w:lang w:eastAsia="ko-KR"/>
+        </w:rPr>
+        <w:t xml:space="preserve"> </w:t>
+      </w:r>
+      <w:r>
+        <w:rPr>
+          <w:lang w:eastAsia="ko-KR"/>
+        </w:rPr>
+        <w:t xml:space="preserve">15, </w:t>
+      </w:r>
+      <w:r>
+        <w:rPr>
+          <w:rFonts w:hint="eastAsia"/>
+          <w:lang w:eastAsia="ko-KR"/>
+        </w:rPr>
+        <w:t>이후</w:t>
+      </w:r>
+      <w:r>
+        <w:rPr>
+          <w:rFonts w:hint="eastAsia"/>
+          <w:lang w:eastAsia="ko-KR"/>
+        </w:rPr>
+        <w:t xml:space="preserve"> </w:t>
+      </w:r>
+      <w:r>
+        <w:rPr>
+          <w:rFonts w:hint="eastAsia"/>
+          <w:lang w:eastAsia="ko-KR"/>
+        </w:rPr>
+        <w:t>노트의</w:t>
+      </w:r>
+      <w:r>
+        <w:rPr>
+          <w:rFonts w:hint="eastAsia"/>
+          <w:lang w:eastAsia="ko-KR"/>
+        </w:rPr>
+        <w:t xml:space="preserve"> </w:t>
+      </w:r>
+      <w:r>
+        <w:rPr>
+          <w:rFonts w:hint="eastAsia"/>
+          <w:lang w:eastAsia="ko-KR"/>
+        </w:rPr>
+        <w:t>속도는</w:t>
+      </w:r>
+      <w:r>
+        <w:rPr>
+          <w:rFonts w:hint="eastAsia"/>
+          <w:lang w:eastAsia="ko-KR"/>
+        </w:rPr>
+        <w:t xml:space="preserve"> </w:t>
+      </w:r>
+      <w:r>
+        <w:rPr>
+          <w:rFonts w:hint="eastAsia"/>
+          <w:lang w:eastAsia="ko-KR"/>
+        </w:rPr>
+        <w:t>약</w:t>
+      </w:r>
+      <w:r>
+        <w:rPr>
+          <w:rFonts w:hint="eastAsia"/>
+          <w:lang w:eastAsia="ko-KR"/>
+        </w:rPr>
+        <w:t xml:space="preserve"> </w:t>
+      </w:r>
+      <w:r>
+        <w:rPr>
+          <w:lang w:eastAsia="ko-KR"/>
+        </w:rPr>
+        <w:t>11</w:t>
+      </w:r>
+      <w:r>
+        <w:rPr>
+          <w:rFonts w:hint="eastAsia"/>
+          <w:lang w:eastAsia="ko-KR"/>
+        </w:rPr>
+        <w:t>이다</w:t>
+      </w:r>
+    </w:p>
+    <w:p>
+      <w:pPr>
+        <w:rPr>
+          <w:lang w:eastAsia="ko-KR"/>
+        </w:rPr>
+      </w:pPr>
+      <w:r>
+        <w:rPr>
+          <w:rFonts w:hint="eastAsia"/>
+          <w:lang w:eastAsia="ko-KR"/>
+        </w:rPr>
+        <w:t>현재</w:t>
+      </w:r>
+      <w:r>
+        <w:rPr>
+          <w:rFonts w:hint="eastAsia"/>
+          <w:lang w:eastAsia="ko-KR"/>
+        </w:rPr>
+        <w:t xml:space="preserve"> </w:t>
+      </w:r>
+      <w:r>
+        <w:rPr>
+          <w:rFonts w:hint="eastAsia"/>
+          <w:lang w:eastAsia="ko-KR"/>
+        </w:rPr>
+        <w:t>속도는</w:t>
+      </w:r>
+      <w:r>
+        <w:rPr>
+          <w:rFonts w:hint="eastAsia"/>
+          <w:lang w:eastAsia="ko-KR"/>
+        </w:rPr>
+        <w:t xml:space="preserve"> </w:t>
+      </w:r>
+      <w:r>
+        <w:rPr>
+          <w:rFonts w:hint="eastAsia"/>
+          <w:lang w:eastAsia="ko-KR"/>
+        </w:rPr>
+        <w:t>노트메이커</w:t>
+      </w:r>
+      <w:r>
+        <w:rPr>
+          <w:rFonts w:hint="eastAsia"/>
+          <w:lang w:eastAsia="ko-KR"/>
+        </w:rPr>
+        <w:t>~</w:t>
+      </w:r>
+      <w:r>
+        <w:rPr>
+          <w:rFonts w:hint="eastAsia"/>
+          <w:lang w:eastAsia="ko-KR"/>
+        </w:rPr>
+        <w:t>판정기</w:t>
+      </w:r>
+      <w:r>
+        <w:rPr>
+          <w:rFonts w:hint="eastAsia"/>
+          <w:lang w:eastAsia="ko-KR"/>
+        </w:rPr>
+        <w:t xml:space="preserve"> </w:t>
+      </w:r>
+      <w:r>
+        <w:rPr>
+          <w:rFonts w:hint="eastAsia"/>
+          <w:lang w:eastAsia="ko-KR"/>
+        </w:rPr>
+        <w:t>사이의</w:t>
+      </w:r>
+      <w:r>
+        <w:rPr>
+          <w:rFonts w:hint="eastAsia"/>
+          <w:lang w:eastAsia="ko-KR"/>
+        </w:rPr>
+        <w:t xml:space="preserve"> </w:t>
+      </w:r>
+      <w:r>
+        <w:rPr>
+          <w:rFonts w:hint="eastAsia"/>
+          <w:lang w:eastAsia="ko-KR"/>
+        </w:rPr>
+        <w:t>거리</w:t>
+      </w:r>
+      <w:r>
+        <w:rPr>
+          <w:rFonts w:hint="eastAsia"/>
+          <w:lang w:eastAsia="ko-KR"/>
+        </w:rPr>
+        <w:t xml:space="preserve"> </w:t>
+      </w:r>
+      <w:r>
+        <w:rPr>
+          <w:lang w:eastAsia="ko-KR"/>
+        </w:rPr>
+        <w:t xml:space="preserve">/ </w:t>
+      </w:r>
+      <w:r>
+        <w:rPr>
+          <w:rFonts w:hint="eastAsia"/>
+          <w:lang w:eastAsia="ko-KR"/>
+        </w:rPr>
+        <w:t>노트의</w:t>
+      </w:r>
+      <w:r>
+        <w:rPr>
+          <w:rFonts w:hint="eastAsia"/>
+          <w:lang w:eastAsia="ko-KR"/>
+        </w:rPr>
+        <w:t xml:space="preserve"> </w:t>
+      </w:r>
+      <w:r>
+        <w:rPr>
+          <w:rFonts w:hint="eastAsia"/>
+          <w:lang w:eastAsia="ko-KR"/>
+        </w:rPr>
+        <w:t>이동</w:t>
+      </w:r>
+      <w:r>
+        <w:rPr>
+          <w:rFonts w:hint="eastAsia"/>
+          <w:lang w:eastAsia="ko-KR"/>
+        </w:rPr>
+        <w:t xml:space="preserve"> </w:t>
+      </w:r>
+      <w:r>
+        <w:rPr>
+          <w:rFonts w:hint="eastAsia"/>
+          <w:lang w:eastAsia="ko-KR"/>
+        </w:rPr>
+        <w:t>시간</w:t>
+      </w:r>
+      <w:r>
+        <w:rPr>
+          <w:rFonts w:hint="eastAsia"/>
+          <w:lang w:eastAsia="ko-KR"/>
+        </w:rPr>
+        <w:t>(</w:t>
+      </w:r>
+      <w:r>
+        <w:rPr>
+          <w:rFonts w:hint="eastAsia"/>
+          <w:lang w:eastAsia="ko-KR"/>
+        </w:rPr>
+        <w:t>상수</w:t>
+      </w:r>
+      <w:r>
+        <w:rPr>
+          <w:rFonts w:hint="eastAsia"/>
+          <w:lang w:eastAsia="ko-KR"/>
+        </w:rPr>
+        <w:t>)</w:t>
+      </w:r>
+      <w:r>
+        <w:rPr>
+          <w:rFonts w:hint="eastAsia"/>
+          <w:lang w:eastAsia="ko-KR"/>
+        </w:rPr>
+        <w:t>이다</w:t>
+      </w:r>
+    </w:p>
+    <w:p>
+      <w:pPr>
+        <w:rPr>
+          <w:lang w:eastAsia="ko-KR"/>
+        </w:rPr>
+      </w:pPr>
+      <w:r>
+        <w:rPr>
+          <w:rFonts w:hint="eastAsia"/>
+          <w:lang w:eastAsia="ko-KR"/>
+        </w:rPr>
+        <w:t>&gt;</w:t>
+      </w:r>
+      <w:r>
+        <w:rPr>
+          <w:lang w:eastAsia="ko-KR"/>
+        </w:rPr>
+        <w:t xml:space="preserve">&gt; </w:t>
+      </w:r>
+      <w:r>
+        <w:rPr>
+          <w:rFonts w:hint="eastAsia"/>
+          <w:lang w:eastAsia="ko-KR"/>
+        </w:rPr>
+        <w:t>보니깐</w:t>
+      </w:r>
+      <w:r>
+        <w:rPr>
+          <w:rFonts w:hint="eastAsia"/>
+          <w:lang w:eastAsia="ko-KR"/>
+        </w:rPr>
+        <w:t xml:space="preserve"> </w:t>
+      </w:r>
+      <w:r>
+        <w:rPr>
+          <w:rFonts w:hint="eastAsia"/>
+          <w:lang w:eastAsia="ko-KR"/>
+        </w:rPr>
+        <w:t>코드들을</w:t>
+      </w:r>
+      <w:r>
+        <w:rPr>
+          <w:rFonts w:hint="eastAsia"/>
+          <w:lang w:eastAsia="ko-KR"/>
+        </w:rPr>
+        <w:t xml:space="preserve"> </w:t>
+      </w:r>
+      <w:r>
+        <w:rPr>
+          <w:rFonts w:hint="eastAsia"/>
+          <w:lang w:eastAsia="ko-KR"/>
+        </w:rPr>
+        <w:t>수정하면서</w:t>
+      </w:r>
+      <w:r>
+        <w:rPr>
+          <w:rFonts w:hint="eastAsia"/>
+          <w:lang w:eastAsia="ko-KR"/>
+        </w:rPr>
+        <w:t xml:space="preserve"> </w:t>
+      </w:r>
+      <w:r>
+        <w:rPr>
+          <w:lang w:eastAsia="ko-KR"/>
+        </w:rPr>
+        <w:t>judge</w:t>
+      </w:r>
+      <w:r>
+        <w:rPr>
+          <w:rFonts w:hint="eastAsia"/>
+          <w:lang w:eastAsia="ko-KR"/>
+        </w:rPr>
+        <w:t>의</w:t>
+      </w:r>
+      <w:r>
+        <w:rPr>
+          <w:rFonts w:hint="eastAsia"/>
+          <w:lang w:eastAsia="ko-KR"/>
+        </w:rPr>
+        <w:t xml:space="preserve"> </w:t>
+      </w:r>
+      <w:r>
+        <w:rPr>
+          <w:rFonts w:hint="eastAsia"/>
+          <w:lang w:eastAsia="ko-KR"/>
+        </w:rPr>
+        <w:t>위치</w:t>
+      </w:r>
+      <w:r>
+        <w:rPr>
+          <w:rFonts w:hint="eastAsia"/>
+          <w:lang w:eastAsia="ko-KR"/>
+        </w:rPr>
+        <w:t xml:space="preserve"> </w:t>
+      </w:r>
+      <w:r>
+        <w:rPr>
+          <w:rFonts w:hint="eastAsia"/>
+          <w:lang w:eastAsia="ko-KR"/>
+        </w:rPr>
+        <w:t>세팅이</w:t>
+      </w:r>
+      <w:r>
+        <w:rPr>
+          <w:rFonts w:hint="eastAsia"/>
+          <w:lang w:eastAsia="ko-KR"/>
+        </w:rPr>
+        <w:t xml:space="preserve"> </w:t>
+      </w:r>
+      <w:r>
+        <w:rPr>
+          <w:rFonts w:hint="eastAsia"/>
+          <w:lang w:eastAsia="ko-KR"/>
+        </w:rPr>
+        <w:t>거리</w:t>
+      </w:r>
+      <w:r>
+        <w:rPr>
+          <w:rFonts w:hint="eastAsia"/>
+          <w:lang w:eastAsia="ko-KR"/>
+        </w:rPr>
+        <w:t xml:space="preserve"> </w:t>
+      </w:r>
+      <w:r>
+        <w:rPr>
+          <w:rFonts w:hint="eastAsia"/>
+          <w:lang w:eastAsia="ko-KR"/>
+        </w:rPr>
+        <w:t>판정</w:t>
+      </w:r>
+      <w:r>
+        <w:rPr>
+          <w:rFonts w:hint="eastAsia"/>
+          <w:lang w:eastAsia="ko-KR"/>
+        </w:rPr>
+        <w:t xml:space="preserve"> </w:t>
+      </w:r>
+      <w:r>
+        <w:rPr>
+          <w:rFonts w:hint="eastAsia"/>
+          <w:lang w:eastAsia="ko-KR"/>
+        </w:rPr>
+        <w:t>이후에</w:t>
+      </w:r>
+      <w:r>
+        <w:rPr>
+          <w:rFonts w:hint="eastAsia"/>
+          <w:lang w:eastAsia="ko-KR"/>
+        </w:rPr>
+        <w:t xml:space="preserve"> </w:t>
+      </w:r>
+      <w:r>
+        <w:rPr>
+          <w:rFonts w:hint="eastAsia"/>
+          <w:lang w:eastAsia="ko-KR"/>
+        </w:rPr>
+        <w:t>일어나</w:t>
+      </w:r>
+      <w:r>
+        <w:rPr>
+          <w:rFonts w:hint="eastAsia"/>
+          <w:lang w:eastAsia="ko-KR"/>
+        </w:rPr>
+        <w:t>게</w:t>
+      </w:r>
+      <w:r>
+        <w:rPr>
+          <w:rFonts w:hint="eastAsia"/>
+          <w:lang w:eastAsia="ko-KR"/>
+        </w:rPr>
+        <w:t xml:space="preserve"> </w:t>
+      </w:r>
+      <w:r>
+        <w:rPr>
+          <w:rFonts w:hint="eastAsia"/>
+          <w:lang w:eastAsia="ko-KR"/>
+        </w:rPr>
+        <w:t>순서가</w:t>
+      </w:r>
+      <w:r>
+        <w:rPr>
+          <w:rFonts w:hint="eastAsia"/>
+          <w:lang w:eastAsia="ko-KR"/>
+        </w:rPr>
+        <w:t xml:space="preserve"> </w:t>
+      </w:r>
+      <w:r>
+        <w:rPr>
+          <w:rFonts w:hint="eastAsia"/>
+          <w:lang w:eastAsia="ko-KR"/>
+        </w:rPr>
+        <w:t>바뀌어</w:t>
+      </w:r>
+      <w:r>
+        <w:rPr>
+          <w:rFonts w:hint="eastAsia"/>
+          <w:lang w:eastAsia="ko-KR"/>
+        </w:rPr>
+        <w:t xml:space="preserve"> </w:t>
+      </w:r>
+      <w:r>
+        <w:rPr>
+          <w:rFonts w:hint="eastAsia"/>
+          <w:lang w:eastAsia="ko-KR"/>
+        </w:rPr>
+        <w:t>있었음</w:t>
+      </w:r>
+    </w:p>
+    <w:p>
+      <w:pPr>
+        <w:rPr>
+          <w:lang w:eastAsia="ko-KR"/>
+        </w:rPr>
+      </w:pPr>
+    </w:p>
+    <w:p>
+      <w:pPr>
+        <w:rPr>
+          <w:lang w:eastAsia="ko-KR"/>
+        </w:rPr>
+      </w:pPr>
+      <w:r>
+        <w:rPr>
+          <w:lang w:eastAsia="ko-KR"/>
+        </w:rPr>
+        <w:t>c</w:t>
+      </w:r>
+      <w:r>
+        <w:rPr>
+          <w:lang w:eastAsia="ko-KR"/>
+        </w:rPr>
+        <w:t xml:space="preserve">. </w:t>
+      </w:r>
+      <w:r>
+        <w:rPr>
+          <w:rFonts w:hint="eastAsia"/>
+          <w:lang w:eastAsia="ko-KR"/>
+        </w:rPr>
+        <w:t>n</w:t>
+      </w:r>
+      <w:r>
+        <w:rPr>
+          <w:lang w:eastAsia="ko-KR"/>
+        </w:rPr>
+        <w:t>oteStartTime</w:t>
+      </w:r>
+      <w:r>
+        <w:rPr>
+          <w:rFonts w:hint="eastAsia"/>
+          <w:lang w:eastAsia="ko-KR"/>
+        </w:rPr>
+        <w:t>과</w:t>
+      </w:r>
+      <w:r>
+        <w:rPr>
+          <w:rFonts w:hint="eastAsia"/>
+          <w:lang w:eastAsia="ko-KR"/>
+        </w:rPr>
+        <w:t xml:space="preserve"> </w:t>
+      </w:r>
+      <w:r>
+        <w:rPr>
+          <w:rFonts w:hint="eastAsia"/>
+          <w:lang w:eastAsia="ko-KR"/>
+        </w:rPr>
+        <w:t>실제</w:t>
+      </w:r>
+      <w:r>
+        <w:rPr>
+          <w:rFonts w:hint="eastAsia"/>
+          <w:lang w:eastAsia="ko-KR"/>
+        </w:rPr>
+        <w:t xml:space="preserve"> </w:t>
+      </w:r>
+      <w:r>
+        <w:rPr>
+          <w:rFonts w:hint="eastAsia"/>
+          <w:lang w:eastAsia="ko-KR"/>
+        </w:rPr>
+        <w:t>c</w:t>
+      </w:r>
+      <w:r>
+        <w:rPr>
+          <w:lang w:eastAsia="ko-KR"/>
+        </w:rPr>
+        <w:t>onf</w:t>
+      </w:r>
+      <w:r>
+        <w:rPr>
+          <w:lang w:eastAsia="ko-KR"/>
+        </w:rPr>
+        <w:t>li</w:t>
+      </w:r>
+      <w:r>
+        <w:rPr>
+          <w:lang w:eastAsia="ko-KR"/>
+        </w:rPr>
+        <w:t>ct</w:t>
+      </w:r>
+      <w:r>
+        <w:rPr>
+          <w:rFonts w:hint="eastAsia"/>
+          <w:lang w:eastAsia="ko-KR"/>
+        </w:rPr>
+        <w:t xml:space="preserve"> </w:t>
+      </w:r>
+      <w:r>
+        <w:rPr>
+          <w:rFonts w:hint="eastAsia"/>
+          <w:lang w:eastAsia="ko-KR"/>
+        </w:rPr>
+        <w:t>생성</w:t>
+      </w:r>
+      <w:r>
+        <w:rPr>
+          <w:rFonts w:hint="eastAsia"/>
+          <w:lang w:eastAsia="ko-KR"/>
+        </w:rPr>
+        <w:t xml:space="preserve"> </w:t>
+      </w:r>
+      <w:r>
+        <w:rPr>
+          <w:rFonts w:hint="eastAsia"/>
+          <w:lang w:eastAsia="ko-KR"/>
+        </w:rPr>
+        <w:t>시간의</w:t>
+      </w:r>
+      <w:r>
+        <w:rPr>
+          <w:rFonts w:hint="eastAsia"/>
+          <w:lang w:eastAsia="ko-KR"/>
+        </w:rPr>
+        <w:t xml:space="preserve"> </w:t>
+      </w:r>
+      <w:r>
+        <w:rPr>
+          <w:rFonts w:hint="eastAsia"/>
+          <w:lang w:eastAsia="ko-KR"/>
+        </w:rPr>
+        <w:t>오차</w:t>
+      </w:r>
+    </w:p>
+    <w:p>
+      <w:pPr>
+        <w:rPr>
+          <w:lang w:eastAsia="ko-KR"/>
+        </w:rPr>
+      </w:pPr>
+      <w:r>
+        <w:rPr>
+          <w:lang w:eastAsia="ko-KR"/>
+        </w:rPr>
+        <w:t>0.01</w:t>
+      </w:r>
+      <w:r>
+        <w:rPr>
+          <w:rFonts w:hint="eastAsia"/>
+          <w:lang w:eastAsia="ko-KR"/>
+        </w:rPr>
+        <w:t>초</w:t>
+      </w:r>
+      <w:r>
+        <w:rPr>
+          <w:rFonts w:hint="eastAsia"/>
+          <w:lang w:eastAsia="ko-KR"/>
+        </w:rPr>
+        <w:t>~</w:t>
+      </w:r>
+      <w:r>
+        <w:rPr>
+          <w:lang w:eastAsia="ko-KR"/>
+        </w:rPr>
+        <w:t>0.05</w:t>
+      </w:r>
+      <w:r>
+        <w:rPr>
+          <w:rFonts w:hint="eastAsia"/>
+          <w:lang w:eastAsia="ko-KR"/>
+        </w:rPr>
+        <w:t>초까지</w:t>
+      </w:r>
+      <w:r>
+        <w:rPr>
+          <w:rFonts w:hint="eastAsia"/>
+          <w:lang w:eastAsia="ko-KR"/>
+        </w:rPr>
+        <w:t xml:space="preserve"> </w:t>
+      </w:r>
+      <w:r>
+        <w:rPr>
+          <w:rFonts w:hint="eastAsia"/>
+          <w:lang w:eastAsia="ko-KR"/>
+        </w:rPr>
+        <w:t>오차</w:t>
+      </w:r>
+      <w:r>
+        <w:rPr>
+          <w:rFonts w:hint="eastAsia"/>
+          <w:lang w:eastAsia="ko-KR"/>
+        </w:rPr>
+        <w:t xml:space="preserve"> </w:t>
+      </w:r>
+      <w:r>
+        <w:rPr>
+          <w:rFonts w:hint="eastAsia"/>
+          <w:lang w:eastAsia="ko-KR"/>
+        </w:rPr>
+        <w:t>발생</w:t>
+      </w:r>
+    </w:p>
+    <w:p>
+      <w:pPr>
+        <w:rPr>
+          <w:lang w:eastAsia="ko-KR"/>
+        </w:rPr>
+      </w:pPr>
+      <w:r>
+        <w:rPr>
+          <w:lang w:eastAsia="ko-KR"/>
+        </w:rPr>
+        <w:t xml:space="preserve">&gt;&gt; </w:t>
+      </w:r>
+      <w:r>
+        <w:rPr>
+          <w:rFonts w:hint="eastAsia"/>
+          <w:lang w:eastAsia="ko-KR"/>
+        </w:rPr>
+        <w:t>d</w:t>
+      </w:r>
+      <w:r>
+        <w:rPr>
+          <w:lang w:eastAsia="ko-KR"/>
+        </w:rPr>
+        <w:t>eltaTime</w:t>
+      </w:r>
+      <w:r>
+        <w:rPr>
+          <w:rFonts w:hint="eastAsia"/>
+          <w:lang w:eastAsia="ko-KR"/>
+        </w:rPr>
+        <w:t>을</w:t>
+      </w:r>
+      <w:r>
+        <w:rPr>
+          <w:rFonts w:hint="eastAsia"/>
+          <w:lang w:eastAsia="ko-KR"/>
+        </w:rPr>
+        <w:t xml:space="preserve"> </w:t>
+      </w:r>
+      <w:r>
+        <w:rPr>
+          <w:rFonts w:hint="eastAsia"/>
+          <w:lang w:eastAsia="ko-KR"/>
+        </w:rPr>
+        <w:t>이용한</w:t>
+      </w:r>
+      <w:r>
+        <w:rPr>
+          <w:rFonts w:hint="eastAsia"/>
+          <w:lang w:eastAsia="ko-KR"/>
+        </w:rPr>
+        <w:t xml:space="preserve"> </w:t>
+      </w:r>
+      <w:r>
+        <w:rPr>
+          <w:lang w:eastAsia="ko-KR"/>
+        </w:rPr>
+        <w:t>curTime</w:t>
+      </w:r>
+      <w:r>
+        <w:rPr>
+          <w:rFonts w:hint="eastAsia"/>
+          <w:lang w:eastAsia="ko-KR"/>
+        </w:rPr>
+        <w:t>이</w:t>
+      </w:r>
+      <w:r>
+        <w:rPr>
+          <w:rFonts w:hint="eastAsia"/>
+          <w:lang w:eastAsia="ko-KR"/>
+        </w:rPr>
+        <w:t xml:space="preserve"> </w:t>
+      </w:r>
+      <w:r>
+        <w:rPr>
+          <w:rFonts w:hint="eastAsia"/>
+          <w:lang w:eastAsia="ko-KR"/>
+        </w:rPr>
+        <w:t>아니라</w:t>
+      </w:r>
+      <w:r>
+        <w:rPr>
+          <w:rFonts w:hint="eastAsia"/>
+          <w:lang w:eastAsia="ko-KR"/>
+        </w:rPr>
+        <w:t xml:space="preserve"> </w:t>
+      </w:r>
+      <w:r>
+        <w:rPr>
+          <w:lang w:eastAsia="ko-KR"/>
+        </w:rPr>
+        <w:t>audioSource</w:t>
+      </w:r>
+      <w:r>
+        <w:rPr>
+          <w:rFonts w:hint="eastAsia"/>
+          <w:lang w:eastAsia="ko-KR"/>
+        </w:rPr>
+        <w:t>.</w:t>
+      </w:r>
+      <w:r>
+        <w:rPr>
+          <w:lang w:eastAsia="ko-KR"/>
+        </w:rPr>
+        <w:t>time</w:t>
+      </w:r>
+      <w:r>
+        <w:rPr>
+          <w:rFonts w:hint="eastAsia"/>
+          <w:lang w:eastAsia="ko-KR"/>
+        </w:rPr>
+        <w:t>과</w:t>
+      </w:r>
+      <w:r>
+        <w:rPr>
+          <w:rFonts w:hint="eastAsia"/>
+          <w:lang w:eastAsia="ko-KR"/>
+        </w:rPr>
+        <w:t xml:space="preserve"> </w:t>
+      </w:r>
+      <w:r>
+        <w:rPr>
+          <w:lang w:eastAsia="ko-KR"/>
+        </w:rPr>
+        <w:t>noteStartTime</w:t>
+      </w:r>
+      <w:r>
+        <w:rPr>
+          <w:rFonts w:hint="eastAsia"/>
+          <w:lang w:eastAsia="ko-KR"/>
+        </w:rPr>
+        <w:t>을</w:t>
+      </w:r>
+      <w:r>
+        <w:rPr>
+          <w:rFonts w:hint="eastAsia"/>
+          <w:lang w:eastAsia="ko-KR"/>
+        </w:rPr>
+        <w:t xml:space="preserve"> </w:t>
+      </w:r>
+      <w:r>
+        <w:rPr>
+          <w:rFonts w:hint="eastAsia"/>
+          <w:lang w:eastAsia="ko-KR"/>
+        </w:rPr>
+        <w:t>기준으로</w:t>
+      </w:r>
+      <w:r>
+        <w:rPr>
+          <w:rFonts w:hint="eastAsia"/>
+          <w:lang w:eastAsia="ko-KR"/>
+        </w:rPr>
+        <w:t xml:space="preserve"> </w:t>
+      </w:r>
+      <w:r>
+        <w:rPr>
+          <w:rFonts w:hint="eastAsia"/>
+          <w:lang w:eastAsia="ko-KR"/>
+        </w:rPr>
+        <w:t>노트를</w:t>
+      </w:r>
+      <w:r>
+        <w:rPr>
+          <w:rFonts w:hint="eastAsia"/>
+          <w:lang w:eastAsia="ko-KR"/>
+        </w:rPr>
+        <w:t xml:space="preserve"> </w:t>
+      </w:r>
+      <w:r>
+        <w:rPr>
+          <w:rFonts w:hint="eastAsia"/>
+          <w:lang w:eastAsia="ko-KR"/>
+        </w:rPr>
+        <w:t>생성했더니</w:t>
+      </w:r>
+      <w:r>
+        <w:rPr>
+          <w:rFonts w:hint="eastAsia"/>
+          <w:lang w:eastAsia="ko-KR"/>
+        </w:rPr>
+        <w:t xml:space="preserve"> 0</w:t>
+      </w:r>
+      <w:r>
+        <w:rPr>
+          <w:lang w:eastAsia="ko-KR"/>
+        </w:rPr>
+        <w:t>.01</w:t>
+      </w:r>
+      <w:r>
+        <w:rPr>
+          <w:rFonts w:hint="eastAsia"/>
+          <w:lang w:eastAsia="ko-KR"/>
+        </w:rPr>
+        <w:t>초</w:t>
+      </w:r>
+      <w:r>
+        <w:rPr>
+          <w:rFonts w:hint="eastAsia"/>
+          <w:lang w:eastAsia="ko-KR"/>
+        </w:rPr>
+        <w:t>(</w:t>
+      </w:r>
+      <w:r>
+        <w:rPr>
+          <w:lang w:eastAsia="ko-KR"/>
+        </w:rPr>
+        <w:t>10ms</w:t>
+      </w:r>
+      <w:r>
+        <w:rPr>
+          <w:rFonts w:hint="eastAsia"/>
+          <w:lang w:eastAsia="ko-KR"/>
+        </w:rPr>
+        <w:t>)</w:t>
+      </w:r>
+      <w:r>
+        <w:rPr>
+          <w:rFonts w:hint="eastAsia"/>
+          <w:lang w:eastAsia="ko-KR"/>
+        </w:rPr>
+        <w:t>이하로</w:t>
+      </w:r>
+      <w:r>
+        <w:rPr>
+          <w:rFonts w:hint="eastAsia"/>
+          <w:lang w:eastAsia="ko-KR"/>
+        </w:rPr>
+        <w:t xml:space="preserve"> </w:t>
+      </w:r>
+      <w:r>
+        <w:rPr>
+          <w:rFonts w:hint="eastAsia"/>
+          <w:lang w:eastAsia="ko-KR"/>
+        </w:rPr>
+        <w:t>오차</w:t>
+      </w:r>
+      <w:r>
+        <w:rPr>
+          <w:rFonts w:hint="eastAsia"/>
+          <w:lang w:eastAsia="ko-KR"/>
+        </w:rPr>
+        <w:t xml:space="preserve"> </w:t>
+      </w:r>
+      <w:r>
+        <w:rPr>
+          <w:rFonts w:hint="eastAsia"/>
+          <w:lang w:eastAsia="ko-KR"/>
+        </w:rPr>
+        <w:t>떨어짐</w:t>
+      </w:r>
+    </w:p>
+    <w:p>
+      <w:pPr>
+        <w:rPr>
+          <w:lang w:eastAsia="ko-KR"/>
+        </w:rPr>
+      </w:pPr>
+    </w:p>
+    <w:p>
+      <w:pPr>
+        <w:rPr>
+          <w:rFonts w:hint="eastAsia"/>
+          <w:lang w:eastAsia="ko-KR"/>
+        </w:rPr>
+      </w:pPr>
+      <w:r>
+        <w:rPr>
+          <w:rFonts w:hint="eastAsia"/>
+          <w:lang w:eastAsia="ko-KR"/>
+        </w:rPr>
+        <w:t>d</w:t>
+      </w:r>
+      <w:r>
+        <w:rPr>
+          <w:lang w:eastAsia="ko-KR"/>
+        </w:rPr>
+        <w:t>. c</w:t>
+      </w:r>
+      <w:r>
+        <w:rPr>
+          <w:rFonts w:hint="eastAsia"/>
+          <w:lang w:eastAsia="ko-KR"/>
+        </w:rPr>
+        <w:t>를</w:t>
+      </w:r>
+      <w:r>
+        <w:rPr>
+          <w:rFonts w:hint="eastAsia"/>
+          <w:lang w:eastAsia="ko-KR"/>
+        </w:rPr>
+        <w:t xml:space="preserve"> </w:t>
+      </w:r>
+      <w:r>
+        <w:rPr>
+          <w:rFonts w:hint="eastAsia"/>
+          <w:lang w:eastAsia="ko-KR"/>
+        </w:rPr>
+        <w:t>해결했더니</w:t>
+      </w:r>
+      <w:r>
+        <w:rPr>
+          <w:rFonts w:hint="eastAsia"/>
+          <w:lang w:eastAsia="ko-KR"/>
+        </w:rPr>
+        <w:t xml:space="preserve"> </w:t>
+      </w:r>
+      <w:r>
+        <w:rPr>
+          <w:rFonts w:hint="eastAsia"/>
+          <w:lang w:eastAsia="ko-KR"/>
+        </w:rPr>
+        <w:t>처음</w:t>
+      </w:r>
+      <w:r>
+        <w:rPr>
+          <w:rFonts w:hint="eastAsia"/>
+          <w:lang w:eastAsia="ko-KR"/>
+        </w:rPr>
+        <w:t xml:space="preserve"> </w:t>
+      </w:r>
+      <w:r>
+        <w:rPr>
+          <w:rFonts w:hint="eastAsia"/>
+          <w:lang w:eastAsia="ko-KR"/>
+        </w:rPr>
+        <w:t>두</w:t>
+      </w:r>
+      <w:r>
+        <w:rPr>
+          <w:rFonts w:hint="eastAsia"/>
+          <w:lang w:eastAsia="ko-KR"/>
+        </w:rPr>
+        <w:t xml:space="preserve"> </w:t>
+      </w:r>
+      <w:r>
+        <w:rPr>
+          <w:rFonts w:hint="eastAsia"/>
+          <w:lang w:eastAsia="ko-KR"/>
+        </w:rPr>
+        <w:t>노트의</w:t>
+      </w:r>
+      <w:r>
+        <w:rPr>
+          <w:rFonts w:hint="eastAsia"/>
+          <w:lang w:eastAsia="ko-KR"/>
+        </w:rPr>
+        <w:t xml:space="preserve"> </w:t>
+      </w:r>
+      <w:r>
+        <w:rPr>
+          <w:rFonts w:hint="eastAsia"/>
+          <w:lang w:eastAsia="ko-KR"/>
+        </w:rPr>
+        <w:t>생성</w:t>
+      </w:r>
+      <w:r>
+        <w:rPr>
+          <w:rFonts w:hint="eastAsia"/>
+          <w:lang w:eastAsia="ko-KR"/>
+        </w:rPr>
+        <w:t xml:space="preserve"> </w:t>
+      </w:r>
+      <w:r>
+        <w:rPr>
+          <w:rFonts w:hint="eastAsia"/>
+          <w:lang w:eastAsia="ko-KR"/>
+        </w:rPr>
+        <w:t>시간이</w:t>
+      </w:r>
+      <w:r>
+        <w:rPr>
+          <w:rFonts w:hint="eastAsia"/>
+          <w:lang w:eastAsia="ko-KR"/>
+        </w:rPr>
+        <w:t xml:space="preserve"> </w:t>
+      </w:r>
+      <w:r>
+        <w:rPr>
+          <w:rFonts w:hint="eastAsia"/>
+          <w:lang w:eastAsia="ko-KR"/>
+        </w:rPr>
+        <w:t>이상함</w:t>
+      </w:r>
     </w:p>
     <w:sectPr>
       <w:pgSz w:w="11906" w:h="16838"/>

</xml_diff>

<commit_message>
RealTimeNoteMaker fix noteMaker && make PlayerMove
</commit_message>
<xml_diff>
--- a/BeatRoads 아이디어.docx
+++ b/BeatRoads 아이디어.docx
@@ -10693,6 +10693,7 @@
     <w:p>
       <w:pPr>
         <w:rPr>
+          <w:rFonts w:hint="eastAsia"/>
           <w:lang w:eastAsia="ko-KR"/>
         </w:rPr>
       </w:pPr>
@@ -10939,6 +10940,231 @@
           <w:lang w:eastAsia="ko-KR"/>
         </w:rPr>
         <w:t>떨어짐</w:t>
+      </w:r>
+    </w:p>
+    <w:p>
+      <w:pPr>
+        <w:rPr>
+          <w:lang w:eastAsia="ko-KR"/>
+        </w:rPr>
+      </w:pPr>
+      <w:r>
+        <w:rPr>
+          <w:rFonts w:hint="eastAsia"/>
+          <w:lang w:eastAsia="ko-KR"/>
+        </w:rPr>
+        <w:t>&gt;</w:t>
+      </w:r>
+      <w:r>
+        <w:rPr>
+          <w:lang w:eastAsia="ko-KR"/>
+        </w:rPr>
+        <w:t xml:space="preserve">&gt; </w:t>
+      </w:r>
+      <w:r>
+        <w:rPr>
+          <w:rFonts w:hint="eastAsia"/>
+          <w:lang w:eastAsia="ko-KR"/>
+        </w:rPr>
+        <w:t>착각이었음</w:t>
+      </w:r>
+      <w:r>
+        <w:rPr>
+          <w:rFonts w:hint="eastAsia"/>
+          <w:lang w:eastAsia="ko-KR"/>
+        </w:rPr>
+        <w:t xml:space="preserve"> </w:t>
+      </w:r>
+      <w:r>
+        <w:rPr>
+          <w:rFonts w:hint="eastAsia"/>
+          <w:lang w:eastAsia="ko-KR"/>
+        </w:rPr>
+        <w:t>계속</w:t>
+      </w:r>
+      <w:r>
+        <w:rPr>
+          <w:rFonts w:hint="eastAsia"/>
+          <w:lang w:eastAsia="ko-KR"/>
+        </w:rPr>
+        <w:t xml:space="preserve"> </w:t>
+      </w:r>
+      <w:r>
+        <w:rPr>
+          <w:lang w:eastAsia="ko-KR"/>
+        </w:rPr>
+        <w:t>0.05</w:t>
+      </w:r>
+      <w:r>
+        <w:rPr>
+          <w:rFonts w:hint="eastAsia"/>
+          <w:lang w:eastAsia="ko-KR"/>
+        </w:rPr>
+        <w:t>초</w:t>
+      </w:r>
+      <w:r>
+        <w:rPr>
+          <w:rFonts w:hint="eastAsia"/>
+          <w:lang w:eastAsia="ko-KR"/>
+        </w:rPr>
+        <w:t xml:space="preserve"> </w:t>
+      </w:r>
+      <w:r>
+        <w:rPr>
+          <w:rFonts w:hint="eastAsia"/>
+          <w:lang w:eastAsia="ko-KR"/>
+        </w:rPr>
+        <w:t>차이</w:t>
+      </w:r>
+      <w:r>
+        <w:rPr>
+          <w:rFonts w:hint="eastAsia"/>
+          <w:lang w:eastAsia="ko-KR"/>
+        </w:rPr>
+        <w:t>(</w:t>
+      </w:r>
+      <w:r>
+        <w:rPr>
+          <w:lang w:eastAsia="ko-KR"/>
+        </w:rPr>
+        <w:t xml:space="preserve">50ms) </w:t>
+      </w:r>
+      <w:r>
+        <w:rPr>
+          <w:rFonts w:hint="eastAsia"/>
+          <w:lang w:eastAsia="ko-KR"/>
+        </w:rPr>
+        <w:t>차이</w:t>
+      </w:r>
+      <w:r>
+        <w:rPr>
+          <w:rFonts w:hint="eastAsia"/>
+          <w:lang w:eastAsia="ko-KR"/>
+        </w:rPr>
+        <w:t xml:space="preserve"> </w:t>
+      </w:r>
+      <w:r>
+        <w:rPr>
+          <w:rFonts w:hint="eastAsia"/>
+          <w:lang w:eastAsia="ko-KR"/>
+        </w:rPr>
+        <w:t>발생</w:t>
+      </w:r>
+    </w:p>
+    <w:p>
+      <w:pPr>
+        <w:rPr>
+          <w:lang w:eastAsia="ko-KR"/>
+        </w:rPr>
+      </w:pPr>
+      <w:r>
+        <w:rPr>
+          <w:lang w:eastAsia="ko-KR"/>
+        </w:rPr>
+        <w:t xml:space="preserve">&gt;&gt; </w:t>
+      </w:r>
+      <w:r>
+        <w:rPr>
+          <w:rFonts w:hint="eastAsia"/>
+          <w:lang w:eastAsia="ko-KR"/>
+        </w:rPr>
+        <w:t>게다가</w:t>
+      </w:r>
+      <w:r>
+        <w:rPr>
+          <w:rFonts w:hint="eastAsia"/>
+          <w:lang w:eastAsia="ko-KR"/>
+        </w:rPr>
+        <w:t xml:space="preserve"> </w:t>
+      </w:r>
+      <w:r>
+        <w:rPr>
+          <w:rFonts w:hint="eastAsia"/>
+          <w:lang w:eastAsia="ko-KR"/>
+        </w:rPr>
+        <w:t>처음</w:t>
+      </w:r>
+      <w:r>
+        <w:rPr>
+          <w:rFonts w:hint="eastAsia"/>
+          <w:lang w:eastAsia="ko-KR"/>
+        </w:rPr>
+        <w:t xml:space="preserve"> </w:t>
+      </w:r>
+      <w:r>
+        <w:rPr>
+          <w:lang w:eastAsia="ko-KR"/>
+        </w:rPr>
+        <w:t>2</w:t>
+      </w:r>
+      <w:r>
+        <w:rPr>
+          <w:rFonts w:hint="eastAsia"/>
+          <w:lang w:eastAsia="ko-KR"/>
+        </w:rPr>
+        <w:t>초</w:t>
+      </w:r>
+      <w:r>
+        <w:rPr>
+          <w:rFonts w:hint="eastAsia"/>
+          <w:lang w:eastAsia="ko-KR"/>
+        </w:rPr>
+        <w:t xml:space="preserve"> </w:t>
+      </w:r>
+      <w:r>
+        <w:rPr>
+          <w:lang w:eastAsia="ko-KR"/>
+        </w:rPr>
+        <w:t xml:space="preserve">- noteMoveTime - </w:t>
+      </w:r>
+      <w:r>
+        <w:rPr>
+          <w:rFonts w:hint="eastAsia"/>
+          <w:lang w:eastAsia="ko-KR"/>
+        </w:rPr>
+        <w:t>의</w:t>
+      </w:r>
+      <w:r>
+        <w:rPr>
+          <w:rFonts w:hint="eastAsia"/>
+          <w:lang w:eastAsia="ko-KR"/>
+        </w:rPr>
+        <w:t xml:space="preserve"> </w:t>
+      </w:r>
+      <w:r>
+        <w:rPr>
+          <w:rFonts w:hint="eastAsia"/>
+          <w:lang w:eastAsia="ko-KR"/>
+        </w:rPr>
+        <w:t>노트들이</w:t>
+      </w:r>
+      <w:r>
+        <w:rPr>
+          <w:rFonts w:hint="eastAsia"/>
+          <w:lang w:eastAsia="ko-KR"/>
+        </w:rPr>
+        <w:t xml:space="preserve"> </w:t>
+      </w:r>
+      <w:r>
+        <w:rPr>
+          <w:rFonts w:hint="eastAsia"/>
+          <w:lang w:eastAsia="ko-KR"/>
+        </w:rPr>
+        <w:t>한꺼번에</w:t>
+      </w:r>
+      <w:r>
+        <w:rPr>
+          <w:rFonts w:hint="eastAsia"/>
+          <w:lang w:eastAsia="ko-KR"/>
+        </w:rPr>
+        <w:t xml:space="preserve"> </w:t>
+      </w:r>
+      <w:r>
+        <w:rPr>
+          <w:rFonts w:hint="eastAsia"/>
+          <w:lang w:eastAsia="ko-KR"/>
+        </w:rPr>
+        <w:t>생성</w:t>
       </w:r>
     </w:p>
     <w:p>
@@ -10957,6 +11183,317 @@
       </w:pPr>
       <w:r>
         <w:rPr>
+          <w:lang w:eastAsia="ko-KR"/>
+        </w:rPr>
+        <w:t>audioSource.time</w:t>
+      </w:r>
+      <w:r>
+        <w:rPr>
+          <w:lang w:eastAsia="ko-KR"/>
+        </w:rPr>
+        <w:t xml:space="preserve"> - noteMoveTime</w:t>
+      </w:r>
+      <w:r>
+        <w:rPr>
+          <w:lang w:eastAsia="ko-KR"/>
+        </w:rPr>
+        <w:t xml:space="preserve"> == not</w:t>
+      </w:r>
+      <w:r>
+        <w:rPr>
+          <w:lang w:eastAsia="ko-KR"/>
+        </w:rPr>
+        <w:t>eStart</w:t>
+      </w:r>
+      <w:r>
+        <w:rPr>
+          <w:lang w:eastAsia="ko-KR"/>
+        </w:rPr>
+        <w:t>Time</w:t>
+      </w:r>
+      <w:r>
+        <w:rPr>
+          <w:rFonts w:hint="eastAsia"/>
+          <w:lang w:eastAsia="ko-KR"/>
+        </w:rPr>
+        <w:t>일</w:t>
+      </w:r>
+      <w:r>
+        <w:rPr>
+          <w:rFonts w:hint="eastAsia"/>
+          <w:lang w:eastAsia="ko-KR"/>
+        </w:rPr>
+        <w:t xml:space="preserve"> </w:t>
+      </w:r>
+      <w:r>
+        <w:rPr>
+          <w:rFonts w:hint="eastAsia"/>
+          <w:lang w:eastAsia="ko-KR"/>
+        </w:rPr>
+        <w:t>때</w:t>
+      </w:r>
+      <w:r>
+        <w:rPr>
+          <w:rFonts w:hint="eastAsia"/>
+          <w:lang w:eastAsia="ko-KR"/>
+        </w:rPr>
+        <w:t xml:space="preserve"> </w:t>
+      </w:r>
+      <w:r>
+        <w:rPr>
+          <w:rFonts w:hint="eastAsia"/>
+          <w:lang w:eastAsia="ko-KR"/>
+        </w:rPr>
+        <w:t>해당</w:t>
+      </w:r>
+      <w:r>
+        <w:rPr>
+          <w:rFonts w:hint="eastAsia"/>
+          <w:lang w:eastAsia="ko-KR"/>
+        </w:rPr>
+        <w:t xml:space="preserve"> </w:t>
+      </w:r>
+      <w:r>
+        <w:rPr>
+          <w:rFonts w:hint="eastAsia"/>
+          <w:lang w:eastAsia="ko-KR"/>
+        </w:rPr>
+        <w:t>노트가</w:t>
+      </w:r>
+      <w:r>
+        <w:rPr>
+          <w:rFonts w:hint="eastAsia"/>
+          <w:lang w:eastAsia="ko-KR"/>
+        </w:rPr>
+        <w:t xml:space="preserve"> </w:t>
+      </w:r>
+      <w:r>
+        <w:rPr>
+          <w:rFonts w:hint="eastAsia"/>
+          <w:lang w:eastAsia="ko-KR"/>
+        </w:rPr>
+        <w:t>생성되어야</w:t>
+      </w:r>
+      <w:r>
+        <w:rPr>
+          <w:rFonts w:hint="eastAsia"/>
+          <w:lang w:eastAsia="ko-KR"/>
+        </w:rPr>
+        <w:t xml:space="preserve"> </w:t>
+      </w:r>
+      <w:r>
+        <w:rPr>
+          <w:rFonts w:hint="eastAsia"/>
+          <w:lang w:eastAsia="ko-KR"/>
+        </w:rPr>
+        <w:t>함</w:t>
+      </w:r>
+    </w:p>
+    <w:p>
+      <w:pPr>
+        <w:rPr>
+          <w:lang w:eastAsia="ko-KR"/>
+        </w:rPr>
+      </w:pPr>
+      <w:r>
+        <w:rPr>
+          <w:rFonts w:hint="eastAsia"/>
+          <w:lang w:eastAsia="ko-KR"/>
+        </w:rPr>
+        <w:t>c</w:t>
+      </w:r>
+      <w:r>
+        <w:rPr>
+          <w:lang w:eastAsia="ko-KR"/>
+        </w:rPr>
+        <w:t>urTime - audioStartTime == 0</w:t>
+      </w:r>
+      <w:r>
+        <w:rPr>
+          <w:rFonts w:hint="eastAsia"/>
+          <w:lang w:eastAsia="ko-KR"/>
+        </w:rPr>
+        <w:t>에</w:t>
+      </w:r>
+      <w:r>
+        <w:rPr>
+          <w:rFonts w:hint="eastAsia"/>
+          <w:lang w:eastAsia="ko-KR"/>
+        </w:rPr>
+        <w:t xml:space="preserve"> </w:t>
+      </w:r>
+      <w:r>
+        <w:rPr>
+          <w:lang w:eastAsia="ko-KR"/>
+        </w:rPr>
+        <w:t>audioSource.Play()</w:t>
+      </w:r>
+    </w:p>
+    <w:p>
+      <w:pPr>
+        <w:rPr>
+          <w:lang w:eastAsia="ko-KR"/>
+        </w:rPr>
+      </w:pPr>
+      <w:r>
+        <w:rPr>
+          <w:lang w:eastAsia="ko-KR"/>
+        </w:rPr>
+        <w:t>curTime</w:t>
+      </w:r>
+      <w:r>
+        <w:rPr>
+          <w:lang w:eastAsia="ko-KR"/>
+        </w:rPr>
+        <w:t xml:space="preserve"> - audiStarTime ~ audioSource.time</w:t>
+      </w:r>
+    </w:p>
+    <w:p>
+      <w:pPr>
+        <w:rPr>
+          <w:rFonts w:hint="eastAsia"/>
+          <w:lang w:eastAsia="ko-KR"/>
+        </w:rPr>
+      </w:pPr>
+      <w:bookmarkStart w:id="0" w:name="OLE_LINK1"/>
+      <w:r>
+        <w:rPr>
+          <w:rFonts w:hint="eastAsia"/>
+          <w:lang w:eastAsia="ko-KR"/>
+        </w:rPr>
+        <w:t>c</w:t>
+      </w:r>
+      <w:r>
+        <w:rPr>
+          <w:lang w:eastAsia="ko-KR"/>
+        </w:rPr>
+        <w:t>urTIme - audiosStartTIme +</w:t>
+      </w:r>
+      <w:r>
+        <w:rPr>
+          <w:lang w:eastAsia="ko-KR"/>
+        </w:rPr>
+        <w:t xml:space="preserve"> </w:t>
+      </w:r>
+      <w:r>
+        <w:rPr>
+          <w:rFonts w:hint="eastAsia"/>
+          <w:lang w:eastAsia="ko-KR"/>
+        </w:rPr>
+        <w:t>n</w:t>
+      </w:r>
+      <w:r>
+        <w:rPr>
+          <w:lang w:eastAsia="ko-KR"/>
+        </w:rPr>
+        <w:t>ewN</w:t>
+      </w:r>
+      <w:r>
+        <w:rPr>
+          <w:lang w:eastAsia="ko-KR"/>
+        </w:rPr>
+        <w:t xml:space="preserve">oteStartTime </w:t>
+      </w:r>
+      <w:r>
+        <w:rPr>
+          <w:lang w:eastAsia="ko-KR"/>
+        </w:rPr>
+        <w:t>&gt;</w:t>
+      </w:r>
+      <w:r>
+        <w:rPr>
+          <w:lang w:eastAsia="ko-KR"/>
+        </w:rPr>
+        <w:t xml:space="preserve"> 0</w:t>
+      </w:r>
+      <w:bookmarkEnd w:id="0"/>
+      <w:r>
+        <w:rPr>
+          <w:rFonts w:hint="eastAsia"/>
+          <w:lang w:eastAsia="ko-KR"/>
+        </w:rPr>
+        <w:t>일</w:t>
+      </w:r>
+      <w:r>
+        <w:rPr>
+          <w:rFonts w:hint="eastAsia"/>
+          <w:lang w:eastAsia="ko-KR"/>
+        </w:rPr>
+        <w:t xml:space="preserve"> </w:t>
+      </w:r>
+      <w:r>
+        <w:rPr>
+          <w:rFonts w:hint="eastAsia"/>
+          <w:lang w:eastAsia="ko-KR"/>
+        </w:rPr>
+        <w:t>때</w:t>
+      </w:r>
+      <w:r>
+        <w:rPr>
+          <w:rFonts w:hint="eastAsia"/>
+          <w:lang w:eastAsia="ko-KR"/>
+        </w:rPr>
+        <w:t xml:space="preserve"> </w:t>
+      </w:r>
+      <w:r>
+        <w:rPr>
+          <w:rFonts w:hint="eastAsia"/>
+          <w:lang w:eastAsia="ko-KR"/>
+        </w:rPr>
+        <w:t>노트를</w:t>
+      </w:r>
+      <w:r>
+        <w:rPr>
+          <w:rFonts w:hint="eastAsia"/>
+          <w:lang w:eastAsia="ko-KR"/>
+        </w:rPr>
+        <w:t xml:space="preserve"> </w:t>
+      </w:r>
+      <w:r>
+        <w:rPr>
+          <w:rFonts w:hint="eastAsia"/>
+          <w:lang w:eastAsia="ko-KR"/>
+        </w:rPr>
+        <w:t>생성하면</w:t>
+      </w:r>
+      <w:r>
+        <w:rPr>
+          <w:rFonts w:hint="eastAsia"/>
+          <w:lang w:eastAsia="ko-KR"/>
+        </w:rPr>
+        <w:t xml:space="preserve"> </w:t>
+      </w:r>
+      <w:r>
+        <w:rPr>
+          <w:rFonts w:hint="eastAsia"/>
+          <w:lang w:eastAsia="ko-KR"/>
+        </w:rPr>
+        <w:t>됨</w:t>
+      </w:r>
+    </w:p>
+    <w:p>
+      <w:pPr>
+        <w:rPr>
+          <w:lang w:eastAsia="ko-KR"/>
+        </w:rPr>
+      </w:pPr>
+    </w:p>
+    <w:p>
+      <w:pPr>
+        <w:rPr>
+          <w:rFonts w:hint="eastAsia"/>
+          <w:lang w:eastAsia="ko-KR"/>
+        </w:rPr>
+      </w:pPr>
+    </w:p>
+    <w:p>
+      <w:pPr>
+        <w:rPr>
+          <w:lang w:eastAsia="ko-KR"/>
+        </w:rPr>
+      </w:pPr>
+      <w:r>
+        <w:rPr>
           <w:rFonts w:hint="eastAsia"/>
           <w:lang w:eastAsia="ko-KR"/>
         </w:rPr>
@@ -11072,6 +11609,1637 @@
           <w:lang w:eastAsia="ko-KR"/>
         </w:rPr>
         <w:t>이상함</w:t>
+      </w:r>
+    </w:p>
+    <w:p>
+      <w:pPr>
+        <w:rPr>
+          <w:lang w:eastAsia="ko-KR"/>
+        </w:rPr>
+      </w:pPr>
+    </w:p>
+    <w:p>
+      <w:pPr>
+        <w:rPr>
+          <w:lang w:eastAsia="ko-KR"/>
+        </w:rPr>
+      </w:pPr>
+      <w:r>
+        <w:rPr>
+          <w:rFonts w:hint="eastAsia"/>
+          <w:lang w:eastAsia="ko-KR"/>
+        </w:rPr>
+        <w:t>e</w:t>
+      </w:r>
+      <w:r>
+        <w:rPr>
+          <w:lang w:eastAsia="ko-KR"/>
+        </w:rPr>
+        <w:t>. c</w:t>
+      </w:r>
+      <w:r>
+        <w:rPr>
+          <w:rFonts w:hint="eastAsia"/>
+          <w:lang w:eastAsia="ko-KR"/>
+        </w:rPr>
+        <w:t>를</w:t>
+      </w:r>
+      <w:r>
+        <w:rPr>
+          <w:rFonts w:hint="eastAsia"/>
+          <w:lang w:eastAsia="ko-KR"/>
+        </w:rPr>
+        <w:t xml:space="preserve"> </w:t>
+      </w:r>
+      <w:r>
+        <w:rPr>
+          <w:rFonts w:hint="eastAsia"/>
+          <w:lang w:eastAsia="ko-KR"/>
+        </w:rPr>
+        <w:t>해결했더니</w:t>
+      </w:r>
+      <w:r>
+        <w:rPr>
+          <w:rFonts w:hint="eastAsia"/>
+          <w:lang w:eastAsia="ko-KR"/>
+        </w:rPr>
+        <w:t xml:space="preserve"> </w:t>
+      </w:r>
+      <w:r>
+        <w:rPr>
+          <w:rFonts w:hint="eastAsia"/>
+          <w:lang w:eastAsia="ko-KR"/>
+        </w:rPr>
+        <w:t>노트가</w:t>
+      </w:r>
+      <w:r>
+        <w:rPr>
+          <w:rFonts w:hint="eastAsia"/>
+          <w:lang w:eastAsia="ko-KR"/>
+        </w:rPr>
+        <w:t xml:space="preserve"> </w:t>
+      </w:r>
+      <w:r>
+        <w:rPr>
+          <w:lang w:eastAsia="ko-KR"/>
+        </w:rPr>
+        <w:t>judge</w:t>
+      </w:r>
+      <w:r>
+        <w:rPr>
+          <w:rFonts w:hint="eastAsia"/>
+          <w:lang w:eastAsia="ko-KR"/>
+        </w:rPr>
+        <w:t>에</w:t>
+      </w:r>
+      <w:r>
+        <w:rPr>
+          <w:rFonts w:hint="eastAsia"/>
+          <w:lang w:eastAsia="ko-KR"/>
+        </w:rPr>
+        <w:t xml:space="preserve"> </w:t>
+      </w:r>
+      <w:r>
+        <w:rPr>
+          <w:rFonts w:hint="eastAsia"/>
+          <w:lang w:eastAsia="ko-KR"/>
+        </w:rPr>
+        <w:t>위치할</w:t>
+      </w:r>
+      <w:r>
+        <w:rPr>
+          <w:rFonts w:hint="eastAsia"/>
+          <w:lang w:eastAsia="ko-KR"/>
+        </w:rPr>
+        <w:t xml:space="preserve"> </w:t>
+      </w:r>
+      <w:r>
+        <w:rPr>
+          <w:rFonts w:hint="eastAsia"/>
+          <w:lang w:eastAsia="ko-KR"/>
+        </w:rPr>
+        <w:t>때의</w:t>
+      </w:r>
+      <w:r>
+        <w:rPr>
+          <w:rFonts w:hint="eastAsia"/>
+          <w:lang w:eastAsia="ko-KR"/>
+        </w:rPr>
+        <w:t xml:space="preserve"> </w:t>
+      </w:r>
+      <w:r>
+        <w:rPr>
+          <w:rFonts w:hint="eastAsia"/>
+          <w:lang w:eastAsia="ko-KR"/>
+        </w:rPr>
+        <w:t>시간이</w:t>
+      </w:r>
+      <w:r>
+        <w:rPr>
+          <w:rFonts w:hint="eastAsia"/>
+          <w:lang w:eastAsia="ko-KR"/>
+        </w:rPr>
+        <w:t xml:space="preserve"> </w:t>
+      </w:r>
+      <w:r>
+        <w:rPr>
+          <w:lang w:eastAsia="ko-KR"/>
+        </w:rPr>
+        <w:t>noteStartTime</w:t>
+      </w:r>
+      <w:r>
+        <w:rPr>
+          <w:rFonts w:hint="eastAsia"/>
+          <w:lang w:eastAsia="ko-KR"/>
+        </w:rPr>
+        <w:t>보다</w:t>
+      </w:r>
+      <w:r>
+        <w:rPr>
+          <w:rFonts w:hint="eastAsia"/>
+          <w:lang w:eastAsia="ko-KR"/>
+        </w:rPr>
+        <w:t xml:space="preserve"> </w:t>
+      </w:r>
+      <w:r>
+        <w:rPr>
+          <w:lang w:eastAsia="ko-KR"/>
+        </w:rPr>
+        <w:t>noteMove</w:t>
+      </w:r>
+      <w:r>
+        <w:rPr>
+          <w:rFonts w:hint="eastAsia"/>
+          <w:lang w:eastAsia="ko-KR"/>
+        </w:rPr>
+        <w:t>시간만큼</w:t>
+      </w:r>
+      <w:r>
+        <w:rPr>
+          <w:rFonts w:hint="eastAsia"/>
+          <w:lang w:eastAsia="ko-KR"/>
+        </w:rPr>
+        <w:t xml:space="preserve"> </w:t>
+      </w:r>
+      <w:r>
+        <w:rPr>
+          <w:rFonts w:hint="eastAsia"/>
+          <w:lang w:eastAsia="ko-KR"/>
+        </w:rPr>
+        <w:t>밀림</w:t>
+      </w:r>
+    </w:p>
+    <w:p>
+      <w:pPr>
+        <w:rPr>
+          <w:lang w:eastAsia="ko-KR"/>
+        </w:rPr>
+      </w:pPr>
+    </w:p>
+    <w:p>
+      <w:pPr>
+        <w:rPr>
+          <w:lang w:eastAsia="ko-KR"/>
+        </w:rPr>
+      </w:pPr>
+      <w:r>
+        <w:rPr>
+          <w:rFonts w:hint="eastAsia"/>
+          <w:lang w:eastAsia="ko-KR"/>
+        </w:rPr>
+        <w:t>해결</w:t>
+      </w:r>
+      <w:r>
+        <w:rPr>
+          <w:rFonts w:hint="eastAsia"/>
+          <w:lang w:eastAsia="ko-KR"/>
+        </w:rPr>
+        <w:t xml:space="preserve"> </w:t>
+      </w:r>
+    </w:p>
+    <w:p>
+      <w:pPr>
+        <w:rPr>
+          <w:lang w:eastAsia="ko-KR"/>
+        </w:rPr>
+      </w:pPr>
+      <w:r>
+        <w:rPr>
+          <w:rFonts w:hint="eastAsia"/>
+          <w:lang w:eastAsia="ko-KR"/>
+        </w:rPr>
+        <w:t>i</w:t>
+      </w:r>
+      <w:r>
+        <w:rPr>
+          <w:lang w:eastAsia="ko-KR"/>
+        </w:rPr>
+        <w:t xml:space="preserve">. </w:t>
+      </w:r>
+      <w:r>
+        <w:rPr>
+          <w:rFonts w:hint="eastAsia"/>
+          <w:lang w:eastAsia="ko-KR"/>
+        </w:rPr>
+        <w:t>엑셀에</w:t>
+      </w:r>
+      <w:r>
+        <w:rPr>
+          <w:rFonts w:hint="eastAsia"/>
+          <w:lang w:eastAsia="ko-KR"/>
+        </w:rPr>
+        <w:t xml:space="preserve"> </w:t>
+      </w:r>
+      <w:r>
+        <w:rPr>
+          <w:rFonts w:hint="eastAsia"/>
+          <w:lang w:eastAsia="ko-KR"/>
+        </w:rPr>
+        <w:t>두고</w:t>
+      </w:r>
+      <w:r>
+        <w:rPr>
+          <w:rFonts w:hint="eastAsia"/>
+          <w:lang w:eastAsia="ko-KR"/>
+        </w:rPr>
+        <w:t xml:space="preserve"> </w:t>
+      </w:r>
+      <w:r>
+        <w:rPr>
+          <w:rFonts w:hint="eastAsia"/>
+          <w:lang w:eastAsia="ko-KR"/>
+        </w:rPr>
+        <w:t>시간</w:t>
+      </w:r>
+      <w:r>
+        <w:rPr>
+          <w:rFonts w:hint="eastAsia"/>
+          <w:lang w:eastAsia="ko-KR"/>
+        </w:rPr>
+        <w:t xml:space="preserve"> </w:t>
+      </w:r>
+      <w:r>
+        <w:rPr>
+          <w:rFonts w:hint="eastAsia"/>
+          <w:lang w:eastAsia="ko-KR"/>
+        </w:rPr>
+        <w:t>비교하며</w:t>
+      </w:r>
+      <w:r>
+        <w:rPr>
+          <w:rFonts w:hint="eastAsia"/>
+          <w:lang w:eastAsia="ko-KR"/>
+        </w:rPr>
+        <w:t xml:space="preserve"> </w:t>
+      </w:r>
+      <w:r>
+        <w:rPr>
+          <w:lang w:eastAsia="ko-KR"/>
+        </w:rPr>
+        <w:t>curTime</w:t>
+      </w:r>
+      <w:r>
+        <w:rPr>
+          <w:rFonts w:hint="eastAsia"/>
+          <w:lang w:eastAsia="ko-KR"/>
+        </w:rPr>
+        <w:t>과</w:t>
+      </w:r>
+      <w:r>
+        <w:rPr>
+          <w:rFonts w:hint="eastAsia"/>
+          <w:lang w:eastAsia="ko-KR"/>
+        </w:rPr>
+        <w:t xml:space="preserve"> </w:t>
+      </w:r>
+      <w:r>
+        <w:rPr>
+          <w:lang w:eastAsia="ko-KR"/>
+        </w:rPr>
+        <w:t>note.startTime</w:t>
+      </w:r>
+      <w:r>
+        <w:rPr>
+          <w:rFonts w:hint="eastAsia"/>
+          <w:lang w:eastAsia="ko-KR"/>
+        </w:rPr>
+        <w:t xml:space="preserve"> </w:t>
+      </w:r>
+      <w:r>
+        <w:rPr>
+          <w:rFonts w:hint="eastAsia"/>
+          <w:lang w:eastAsia="ko-KR"/>
+        </w:rPr>
+        <w:t>사이의</w:t>
+      </w:r>
+      <w:r>
+        <w:rPr>
+          <w:rFonts w:hint="eastAsia"/>
+          <w:lang w:eastAsia="ko-KR"/>
+        </w:rPr>
+        <w:t xml:space="preserve"> </w:t>
+      </w:r>
+      <w:r>
+        <w:rPr>
+          <w:rFonts w:hint="eastAsia"/>
+          <w:lang w:eastAsia="ko-KR"/>
+        </w:rPr>
+        <w:t>규칙</w:t>
+      </w:r>
+      <w:r>
+        <w:rPr>
+          <w:rFonts w:hint="eastAsia"/>
+          <w:lang w:eastAsia="ko-KR"/>
+        </w:rPr>
+        <w:t xml:space="preserve"> </w:t>
+      </w:r>
+      <w:r>
+        <w:rPr>
+          <w:rFonts w:hint="eastAsia"/>
+          <w:lang w:eastAsia="ko-KR"/>
+        </w:rPr>
+        <w:t>찾음</w:t>
+      </w:r>
+      <w:r>
+        <w:rPr>
+          <w:rFonts w:hint="eastAsia"/>
+          <w:lang w:eastAsia="ko-KR"/>
+        </w:rPr>
+        <w:t xml:space="preserve"> </w:t>
+      </w:r>
+    </w:p>
+    <w:p>
+      <w:pPr>
+        <w:rPr>
+          <w:lang w:eastAsia="ko-KR"/>
+        </w:rPr>
+      </w:pPr>
+    </w:p>
+    <w:p>
+      <w:pPr>
+        <w:rPr>
+          <w:lang w:eastAsia="ko-KR"/>
+        </w:rPr>
+      </w:pPr>
+      <w:r>
+        <w:rPr>
+          <w:lang w:eastAsia="ko-KR"/>
+        </w:rPr>
+        <w:t xml:space="preserve">f. </w:t>
+      </w:r>
+      <w:r>
+        <w:rPr>
+          <w:rFonts w:hint="eastAsia"/>
+          <w:lang w:eastAsia="ko-KR"/>
+        </w:rPr>
+        <w:t xml:space="preserve"> </w:t>
+      </w:r>
+      <w:r>
+        <w:rPr>
+          <w:lang w:eastAsia="ko-KR"/>
+        </w:rPr>
+        <w:t>note.startTime</w:t>
+      </w:r>
+      <w:r>
+        <w:rPr>
+          <w:rFonts w:hint="eastAsia"/>
+          <w:lang w:eastAsia="ko-KR"/>
+        </w:rPr>
+        <w:t>과</w:t>
+      </w:r>
+      <w:r>
+        <w:rPr>
+          <w:rFonts w:hint="eastAsia"/>
+          <w:lang w:eastAsia="ko-KR"/>
+        </w:rPr>
+        <w:t xml:space="preserve"> </w:t>
+      </w:r>
+      <w:r>
+        <w:rPr>
+          <w:lang w:eastAsia="ko-KR"/>
+        </w:rPr>
+        <w:t xml:space="preserve">conflictTime </w:t>
+      </w:r>
+      <w:r>
+        <w:rPr>
+          <w:rFonts w:hint="eastAsia"/>
+          <w:lang w:eastAsia="ko-KR"/>
+        </w:rPr>
+        <w:t>사이에</w:t>
+      </w:r>
+      <w:r>
+        <w:rPr>
+          <w:rFonts w:hint="eastAsia"/>
+          <w:lang w:eastAsia="ko-KR"/>
+        </w:rPr>
+        <w:t xml:space="preserve"> </w:t>
+      </w:r>
+      <w:r>
+        <w:rPr>
+          <w:lang w:eastAsia="ko-KR"/>
+        </w:rPr>
+        <w:t>0.0</w:t>
+      </w:r>
+      <w:r>
+        <w:rPr>
+          <w:lang w:eastAsia="ko-KR"/>
+        </w:rPr>
+        <w:t>1</w:t>
+      </w:r>
+      <w:r>
+        <w:rPr>
+          <w:lang w:eastAsia="ko-KR"/>
+        </w:rPr>
+        <w:t>~0.0</w:t>
+      </w:r>
+      <w:r>
+        <w:rPr>
+          <w:lang w:eastAsia="ko-KR"/>
+        </w:rPr>
+        <w:t>6</w:t>
+      </w:r>
+      <w:r>
+        <w:rPr>
+          <w:lang w:eastAsia="ko-KR"/>
+        </w:rPr>
+        <w:t>(</w:t>
+      </w:r>
+      <w:r>
+        <w:rPr>
+          <w:lang w:eastAsia="ko-KR"/>
+        </w:rPr>
+        <w:t>1</w:t>
+      </w:r>
+      <w:r>
+        <w:rPr>
+          <w:lang w:eastAsia="ko-KR"/>
+        </w:rPr>
+        <w:t>0~</w:t>
+      </w:r>
+      <w:r>
+        <w:rPr>
+          <w:lang w:eastAsia="ko-KR"/>
+        </w:rPr>
+        <w:t>6</w:t>
+      </w:r>
+      <w:r>
+        <w:rPr>
+          <w:lang w:eastAsia="ko-KR"/>
+        </w:rPr>
+        <w:t>0ms)</w:t>
+      </w:r>
+      <w:r>
+        <w:rPr>
+          <w:rFonts w:hint="eastAsia"/>
+          <w:lang w:eastAsia="ko-KR"/>
+        </w:rPr>
+        <w:t>의</w:t>
+      </w:r>
+      <w:r>
+        <w:rPr>
+          <w:rFonts w:hint="eastAsia"/>
+          <w:lang w:eastAsia="ko-KR"/>
+        </w:rPr>
+        <w:t xml:space="preserve"> </w:t>
+      </w:r>
+      <w:r>
+        <w:rPr>
+          <w:rFonts w:hint="eastAsia"/>
+          <w:lang w:eastAsia="ko-KR"/>
+        </w:rPr>
+        <w:t>오차가</w:t>
+      </w:r>
+      <w:r>
+        <w:rPr>
+          <w:rFonts w:hint="eastAsia"/>
+          <w:lang w:eastAsia="ko-KR"/>
+        </w:rPr>
+        <w:t xml:space="preserve"> </w:t>
+      </w:r>
+      <w:r>
+        <w:rPr>
+          <w:rFonts w:hint="eastAsia"/>
+          <w:lang w:eastAsia="ko-KR"/>
+        </w:rPr>
+        <w:t>존재</w:t>
+      </w:r>
+    </w:p>
+    <w:p>
+      <w:pPr>
+        <w:rPr>
+          <w:lang w:eastAsia="ko-KR"/>
+        </w:rPr>
+      </w:pPr>
+      <w:r>
+        <w:rPr>
+          <w:rFonts w:hint="eastAsia"/>
+          <w:lang w:eastAsia="ko-KR"/>
+        </w:rPr>
+        <w:t>&gt;</w:t>
+      </w:r>
+      <w:r>
+        <w:rPr>
+          <w:lang w:eastAsia="ko-KR"/>
+        </w:rPr>
+        <w:t xml:space="preserve">&gt; </w:t>
+      </w:r>
+      <w:r>
+        <w:rPr>
+          <w:rFonts w:hint="eastAsia"/>
+          <w:lang w:eastAsia="ko-KR"/>
+        </w:rPr>
+        <w:t>오히려</w:t>
+      </w:r>
+      <w:r>
+        <w:rPr>
+          <w:rFonts w:hint="eastAsia"/>
+          <w:lang w:eastAsia="ko-KR"/>
+        </w:rPr>
+        <w:t xml:space="preserve"> </w:t>
+      </w:r>
+      <w:r>
+        <w:rPr>
+          <w:rFonts w:hint="eastAsia"/>
+          <w:lang w:eastAsia="ko-KR"/>
+        </w:rPr>
+        <w:t>초기</w:t>
+      </w:r>
+      <w:r>
+        <w:rPr>
+          <w:rFonts w:hint="eastAsia"/>
+          <w:lang w:eastAsia="ko-KR"/>
+        </w:rPr>
+        <w:t xml:space="preserve"> </w:t>
+      </w:r>
+      <w:r>
+        <w:rPr>
+          <w:lang w:eastAsia="ko-KR"/>
+        </w:rPr>
+        <w:t>2</w:t>
+      </w:r>
+      <w:r>
+        <w:rPr>
+          <w:rFonts w:hint="eastAsia"/>
+          <w:lang w:eastAsia="ko-KR"/>
+        </w:rPr>
+        <w:t>초에</w:t>
+      </w:r>
+      <w:r>
+        <w:rPr>
+          <w:rFonts w:hint="eastAsia"/>
+          <w:lang w:eastAsia="ko-KR"/>
+        </w:rPr>
+        <w:t xml:space="preserve"> </w:t>
+      </w:r>
+      <w:r>
+        <w:rPr>
+          <w:rFonts w:hint="eastAsia"/>
+          <w:lang w:eastAsia="ko-KR"/>
+        </w:rPr>
+        <w:t>생성하는</w:t>
+      </w:r>
+      <w:r>
+        <w:rPr>
+          <w:rFonts w:hint="eastAsia"/>
+          <w:lang w:eastAsia="ko-KR"/>
+        </w:rPr>
+        <w:t xml:space="preserve"> </w:t>
+      </w:r>
+      <w:r>
+        <w:rPr>
+          <w:rFonts w:hint="eastAsia"/>
+          <w:lang w:eastAsia="ko-KR"/>
+        </w:rPr>
+        <w:t>노트에</w:t>
+      </w:r>
+      <w:r>
+        <w:rPr>
+          <w:rFonts w:hint="eastAsia"/>
+          <w:lang w:eastAsia="ko-KR"/>
+        </w:rPr>
+        <w:t xml:space="preserve"> </w:t>
+      </w:r>
+      <w:r>
+        <w:rPr>
+          <w:rFonts w:hint="eastAsia"/>
+          <w:lang w:eastAsia="ko-KR"/>
+        </w:rPr>
+        <w:t>대한</w:t>
+      </w:r>
+      <w:r>
+        <w:rPr>
+          <w:rFonts w:hint="eastAsia"/>
+          <w:lang w:eastAsia="ko-KR"/>
+        </w:rPr>
+        <w:t xml:space="preserve"> </w:t>
+      </w:r>
+      <w:r>
+        <w:rPr>
+          <w:rFonts w:hint="eastAsia"/>
+          <w:lang w:eastAsia="ko-KR"/>
+        </w:rPr>
+        <w:t>오차가</w:t>
+      </w:r>
+      <w:r>
+        <w:rPr>
+          <w:rFonts w:hint="eastAsia"/>
+          <w:lang w:eastAsia="ko-KR"/>
+        </w:rPr>
+        <w:t xml:space="preserve"> </w:t>
+      </w:r>
+      <w:r>
+        <w:rPr>
+          <w:rFonts w:hint="eastAsia"/>
+          <w:lang w:eastAsia="ko-KR"/>
+        </w:rPr>
+        <w:t>기존</w:t>
+      </w:r>
+      <w:r>
+        <w:rPr>
+          <w:rFonts w:hint="eastAsia"/>
+          <w:lang w:eastAsia="ko-KR"/>
+        </w:rPr>
+        <w:t xml:space="preserve"> </w:t>
+      </w:r>
+      <w:r>
+        <w:rPr>
+          <w:rFonts w:hint="eastAsia"/>
+          <w:lang w:eastAsia="ko-KR"/>
+        </w:rPr>
+        <w:t>코드의</w:t>
+      </w:r>
+      <w:r>
+        <w:rPr>
+          <w:rFonts w:hint="eastAsia"/>
+          <w:lang w:eastAsia="ko-KR"/>
+        </w:rPr>
+        <w:t xml:space="preserve"> </w:t>
+      </w:r>
+      <w:r>
+        <w:rPr>
+          <w:rFonts w:hint="eastAsia"/>
+          <w:lang w:eastAsia="ko-KR"/>
+        </w:rPr>
+        <w:t>오차보다</w:t>
+      </w:r>
+      <w:r>
+        <w:rPr>
+          <w:rFonts w:hint="eastAsia"/>
+          <w:lang w:eastAsia="ko-KR"/>
+        </w:rPr>
+        <w:t xml:space="preserve"> </w:t>
+      </w:r>
+      <w:r>
+        <w:rPr>
+          <w:rFonts w:hint="eastAsia"/>
+          <w:lang w:eastAsia="ko-KR"/>
+        </w:rPr>
+        <w:t>더</w:t>
+      </w:r>
+      <w:r>
+        <w:rPr>
+          <w:rFonts w:hint="eastAsia"/>
+          <w:lang w:eastAsia="ko-KR"/>
+        </w:rPr>
+        <w:t xml:space="preserve"> </w:t>
+      </w:r>
+      <w:r>
+        <w:rPr>
+          <w:rFonts w:hint="eastAsia"/>
+          <w:lang w:eastAsia="ko-KR"/>
+        </w:rPr>
+        <w:t>크다</w:t>
+      </w:r>
+      <w:r>
+        <w:rPr>
+          <w:rFonts w:hint="eastAsia"/>
+          <w:lang w:eastAsia="ko-KR"/>
+        </w:rPr>
+        <w:t>!</w:t>
+      </w:r>
+      <w:r>
+        <w:rPr>
+          <w:lang w:eastAsia="ko-KR"/>
+        </w:rPr>
+        <w:t xml:space="preserve"> through</w:t>
+      </w:r>
+      <w:r>
+        <w:rPr>
+          <w:rFonts w:hint="eastAsia"/>
+          <w:lang w:eastAsia="ko-KR"/>
+        </w:rPr>
+        <w:t>를</w:t>
+      </w:r>
+      <w:r>
+        <w:rPr>
+          <w:rFonts w:hint="eastAsia"/>
+          <w:lang w:eastAsia="ko-KR"/>
+        </w:rPr>
+        <w:t xml:space="preserve"> </w:t>
+      </w:r>
+      <w:r>
+        <w:rPr>
+          <w:rFonts w:hint="eastAsia"/>
+          <w:lang w:eastAsia="ko-KR"/>
+        </w:rPr>
+        <w:t>이용하는게</w:t>
+      </w:r>
+      <w:r>
+        <w:rPr>
+          <w:rFonts w:hint="eastAsia"/>
+          <w:lang w:eastAsia="ko-KR"/>
+        </w:rPr>
+        <w:t xml:space="preserve"> </w:t>
+      </w:r>
+      <w:r>
+        <w:rPr>
+          <w:rFonts w:hint="eastAsia"/>
+          <w:lang w:eastAsia="ko-KR"/>
+        </w:rPr>
+        <w:t>오차</w:t>
+      </w:r>
+      <w:r>
+        <w:rPr>
+          <w:rFonts w:hint="eastAsia"/>
+          <w:lang w:eastAsia="ko-KR"/>
+        </w:rPr>
+        <w:t xml:space="preserve"> </w:t>
+      </w:r>
+      <w:r>
+        <w:rPr>
+          <w:rFonts w:hint="eastAsia"/>
+          <w:lang w:eastAsia="ko-KR"/>
+        </w:rPr>
+        <w:t>발생의</w:t>
+      </w:r>
+      <w:r>
+        <w:rPr>
+          <w:rFonts w:hint="eastAsia"/>
+          <w:lang w:eastAsia="ko-KR"/>
+        </w:rPr>
+        <w:t xml:space="preserve"> </w:t>
+      </w:r>
+      <w:r>
+        <w:rPr>
+          <w:rFonts w:hint="eastAsia"/>
+          <w:lang w:eastAsia="ko-KR"/>
+        </w:rPr>
+        <w:t>이유일수도</w:t>
+      </w:r>
+    </w:p>
+    <w:p>
+      <w:pPr>
+        <w:rPr>
+          <w:lang w:eastAsia="ko-KR"/>
+        </w:rPr>
+      </w:pPr>
+    </w:p>
+    <w:p>
+      <w:pPr>
+        <w:rPr>
+          <w:lang w:eastAsia="ko-KR"/>
+        </w:rPr>
+      </w:pPr>
+      <w:r>
+        <w:rPr>
+          <w:rFonts w:hint="eastAsia"/>
+          <w:lang w:eastAsia="ko-KR"/>
+        </w:rPr>
+        <w:t>&gt;</w:t>
+      </w:r>
+      <w:r>
+        <w:rPr>
+          <w:lang w:eastAsia="ko-KR"/>
+        </w:rPr>
+        <w:t xml:space="preserve">&gt; </w:t>
+      </w:r>
+      <w:r>
+        <w:rPr>
+          <w:rFonts w:hint="eastAsia"/>
+          <w:lang w:eastAsia="ko-KR"/>
+        </w:rPr>
+        <w:t>오차가</w:t>
+      </w:r>
+      <w:r>
+        <w:rPr>
+          <w:rFonts w:hint="eastAsia"/>
+          <w:lang w:eastAsia="ko-KR"/>
+        </w:rPr>
+        <w:t xml:space="preserve"> </w:t>
+      </w:r>
+      <w:r>
+        <w:rPr>
+          <w:lang w:eastAsia="ko-KR"/>
+        </w:rPr>
+        <w:t>0.023</w:t>
+      </w:r>
+      <w:r>
+        <w:rPr>
+          <w:rFonts w:hint="eastAsia"/>
+          <w:lang w:eastAsia="ko-KR"/>
+        </w:rPr>
+        <w:t>의</w:t>
+      </w:r>
+      <w:r>
+        <w:rPr>
+          <w:rFonts w:hint="eastAsia"/>
+          <w:lang w:eastAsia="ko-KR"/>
+        </w:rPr>
+        <w:t xml:space="preserve"> </w:t>
+      </w:r>
+      <w:r>
+        <w:rPr>
+          <w:rFonts w:hint="eastAsia"/>
+          <w:lang w:eastAsia="ko-KR"/>
+        </w:rPr>
+        <w:t>배수로</w:t>
+      </w:r>
+      <w:r>
+        <w:rPr>
+          <w:rFonts w:hint="eastAsia"/>
+          <w:lang w:eastAsia="ko-KR"/>
+        </w:rPr>
+        <w:t xml:space="preserve"> </w:t>
+      </w:r>
+      <w:r>
+        <w:rPr>
+          <w:rFonts w:hint="eastAsia"/>
+          <w:lang w:eastAsia="ko-KR"/>
+        </w:rPr>
+        <w:t>나타난다</w:t>
+      </w:r>
+      <w:r>
+        <w:rPr>
+          <w:rFonts w:hint="eastAsia"/>
+          <w:lang w:eastAsia="ko-KR"/>
+        </w:rPr>
+        <w:t>.</w:t>
+      </w:r>
+      <w:r>
+        <w:rPr>
+          <w:lang w:eastAsia="ko-KR"/>
+        </w:rPr>
+        <w:t>.?</w:t>
+      </w:r>
+    </w:p>
+    <w:p>
+      <w:pPr>
+        <w:rPr>
+          <w:lang w:eastAsia="ko-KR"/>
+        </w:rPr>
+      </w:pPr>
+      <w:r>
+        <w:rPr>
+          <w:rFonts w:hint="eastAsia"/>
+          <w:lang w:eastAsia="ko-KR"/>
+        </w:rPr>
+        <w:t>&gt;</w:t>
+      </w:r>
+      <w:r>
+        <w:rPr>
+          <w:lang w:eastAsia="ko-KR"/>
+        </w:rPr>
+        <w:t xml:space="preserve">&gt; </w:t>
+      </w:r>
+      <w:r>
+        <w:rPr>
+          <w:rFonts w:hint="eastAsia"/>
+          <w:lang w:eastAsia="ko-KR"/>
+        </w:rPr>
+        <w:t>프레임</w:t>
+      </w:r>
+      <w:r>
+        <w:rPr>
+          <w:rFonts w:hint="eastAsia"/>
+          <w:lang w:eastAsia="ko-KR"/>
+        </w:rPr>
+        <w:t xml:space="preserve"> </w:t>
+      </w:r>
+      <w:r>
+        <w:rPr>
+          <w:rFonts w:hint="eastAsia"/>
+          <w:lang w:eastAsia="ko-KR"/>
+        </w:rPr>
+        <w:t>이슈일까</w:t>
+      </w:r>
+      <w:r>
+        <w:rPr>
+          <w:rFonts w:hint="eastAsia"/>
+          <w:lang w:eastAsia="ko-KR"/>
+        </w:rPr>
+        <w:t>?</w:t>
+      </w:r>
+      <w:r>
+        <w:rPr>
+          <w:lang w:eastAsia="ko-KR"/>
+        </w:rPr>
+        <w:t xml:space="preserve"> - </w:t>
+      </w:r>
+      <w:r>
+        <w:rPr>
+          <w:rFonts w:hint="eastAsia"/>
+          <w:lang w:eastAsia="ko-KR"/>
+        </w:rPr>
+        <w:t>프레임당</w:t>
+      </w:r>
+      <w:r>
+        <w:rPr>
+          <w:rFonts w:hint="eastAsia"/>
+          <w:lang w:eastAsia="ko-KR"/>
+        </w:rPr>
+        <w:t xml:space="preserve"> </w:t>
+      </w:r>
+      <w:r>
+        <w:rPr>
+          <w:rFonts w:hint="eastAsia"/>
+          <w:lang w:eastAsia="ko-KR"/>
+        </w:rPr>
+        <w:t>약</w:t>
+      </w:r>
+      <w:r>
+        <w:rPr>
+          <w:rFonts w:hint="eastAsia"/>
+          <w:lang w:eastAsia="ko-KR"/>
+        </w:rPr>
+        <w:t xml:space="preserve"> </w:t>
+      </w:r>
+      <w:r>
+        <w:rPr>
+          <w:lang w:eastAsia="ko-KR"/>
+        </w:rPr>
+        <w:t>0.02</w:t>
+      </w:r>
+      <w:r>
+        <w:rPr>
+          <w:rFonts w:hint="eastAsia"/>
+          <w:lang w:eastAsia="ko-KR"/>
+        </w:rPr>
+        <w:t>초가</w:t>
+      </w:r>
+      <w:r>
+        <w:rPr>
+          <w:rFonts w:hint="eastAsia"/>
+          <w:lang w:eastAsia="ko-KR"/>
+        </w:rPr>
+        <w:t xml:space="preserve"> </w:t>
+      </w:r>
+      <w:r>
+        <w:rPr>
+          <w:rFonts w:hint="eastAsia"/>
+          <w:lang w:eastAsia="ko-KR"/>
+        </w:rPr>
+        <w:t>나</w:t>
+      </w:r>
+      <w:r>
+        <w:rPr>
+          <w:rFonts w:hint="eastAsia"/>
+          <w:lang w:eastAsia="ko-KR"/>
+        </w:rPr>
+        <w:t>옴</w:t>
+      </w:r>
+      <w:r>
+        <w:rPr>
+          <w:rFonts w:hint="eastAsia"/>
+          <w:lang w:eastAsia="ko-KR"/>
+        </w:rPr>
+        <w:t xml:space="preserve"> </w:t>
+      </w:r>
+      <w:r>
+        <w:rPr>
+          <w:lang w:eastAsia="ko-KR"/>
+        </w:rPr>
+        <w:t xml:space="preserve">&gt; </w:t>
+      </w:r>
+      <w:r>
+        <w:rPr>
+          <w:rFonts w:hint="eastAsia"/>
+          <w:lang w:eastAsia="ko-KR"/>
+        </w:rPr>
+        <w:t>한</w:t>
+      </w:r>
+      <w:r>
+        <w:rPr>
+          <w:rFonts w:hint="eastAsia"/>
+          <w:lang w:eastAsia="ko-KR"/>
+        </w:rPr>
+        <w:t xml:space="preserve"> </w:t>
+      </w:r>
+      <w:r>
+        <w:rPr>
+          <w:rFonts w:hint="eastAsia"/>
+          <w:lang w:eastAsia="ko-KR"/>
+        </w:rPr>
+        <w:t>프레임에서</w:t>
+      </w:r>
+      <w:r>
+        <w:rPr>
+          <w:rFonts w:hint="eastAsia"/>
+          <w:lang w:eastAsia="ko-KR"/>
+        </w:rPr>
+        <w:t xml:space="preserve"> </w:t>
+      </w:r>
+      <w:r>
+        <w:rPr>
+          <w:rFonts w:hint="eastAsia"/>
+          <w:lang w:eastAsia="ko-KR"/>
+        </w:rPr>
+        <w:t>두</w:t>
+      </w:r>
+      <w:r>
+        <w:rPr>
+          <w:rFonts w:hint="eastAsia"/>
+          <w:lang w:eastAsia="ko-KR"/>
+        </w:rPr>
+        <w:t xml:space="preserve"> </w:t>
+      </w:r>
+      <w:r>
+        <w:rPr>
+          <w:rFonts w:hint="eastAsia"/>
+          <w:lang w:eastAsia="ko-KR"/>
+        </w:rPr>
+        <w:t>프레임씩</w:t>
+      </w:r>
+      <w:r>
+        <w:rPr>
+          <w:rFonts w:hint="eastAsia"/>
+          <w:lang w:eastAsia="ko-KR"/>
+        </w:rPr>
+        <w:t xml:space="preserve"> </w:t>
+      </w:r>
+      <w:r>
+        <w:rPr>
+          <w:rFonts w:hint="eastAsia"/>
+          <w:lang w:eastAsia="ko-KR"/>
+        </w:rPr>
+        <w:t>밀려서</w:t>
+      </w:r>
+      <w:r>
+        <w:rPr>
+          <w:rFonts w:hint="eastAsia"/>
+          <w:lang w:eastAsia="ko-KR"/>
+        </w:rPr>
+        <w:t xml:space="preserve"> </w:t>
+      </w:r>
+      <w:r>
+        <w:rPr>
+          <w:rFonts w:hint="eastAsia"/>
+          <w:lang w:eastAsia="ko-KR"/>
+        </w:rPr>
+        <w:t>노트가</w:t>
+      </w:r>
+      <w:r>
+        <w:rPr>
+          <w:rFonts w:hint="eastAsia"/>
+          <w:lang w:eastAsia="ko-KR"/>
+        </w:rPr>
+        <w:t xml:space="preserve"> </w:t>
+      </w:r>
+      <w:r>
+        <w:rPr>
+          <w:rFonts w:hint="eastAsia"/>
+          <w:lang w:eastAsia="ko-KR"/>
+        </w:rPr>
+        <w:t>생성되는</w:t>
+      </w:r>
+      <w:r>
+        <w:rPr>
+          <w:rFonts w:hint="eastAsia"/>
+          <w:lang w:eastAsia="ko-KR"/>
+        </w:rPr>
+        <w:t xml:space="preserve"> </w:t>
+      </w:r>
+      <w:r>
+        <w:rPr>
+          <w:rFonts w:hint="eastAsia"/>
+          <w:lang w:eastAsia="ko-KR"/>
+        </w:rPr>
+        <w:t>문제였음</w:t>
+      </w:r>
+    </w:p>
+    <w:p>
+      <w:pPr>
+        <w:rPr>
+          <w:lang w:eastAsia="ko-KR"/>
+        </w:rPr>
+      </w:pPr>
+      <w:r>
+        <w:rPr>
+          <w:rFonts w:hint="eastAsia"/>
+          <w:lang w:eastAsia="ko-KR"/>
+        </w:rPr>
+        <w:t>&gt;</w:t>
+      </w:r>
+      <w:r>
+        <w:rPr>
+          <w:lang w:eastAsia="ko-KR"/>
+        </w:rPr>
+        <w:t xml:space="preserve">&gt; </w:t>
+      </w:r>
+      <w:r>
+        <w:rPr>
+          <w:lang w:eastAsia="ko-KR"/>
+        </w:rPr>
+        <w:t xml:space="preserve"> </w:t>
+      </w:r>
+      <w:r>
+        <w:rPr>
+          <w:lang w:eastAsia="ko-KR"/>
+        </w:rPr>
+        <w:t>0</w:t>
+      </w:r>
+      <w:r>
+        <w:rPr>
+          <w:rFonts w:hint="eastAsia"/>
+          <w:lang w:eastAsia="ko-KR"/>
+        </w:rPr>
+        <w:t>번째</w:t>
+      </w:r>
+      <w:r>
+        <w:rPr>
+          <w:rFonts w:hint="eastAsia"/>
+          <w:lang w:eastAsia="ko-KR"/>
+        </w:rPr>
+        <w:t xml:space="preserve"> </w:t>
+      </w:r>
+      <w:r>
+        <w:rPr>
+          <w:rFonts w:hint="eastAsia"/>
+          <w:lang w:eastAsia="ko-KR"/>
+        </w:rPr>
+        <w:t>노트의</w:t>
+      </w:r>
+      <w:r>
+        <w:rPr>
+          <w:rFonts w:hint="eastAsia"/>
+          <w:lang w:eastAsia="ko-KR"/>
+        </w:rPr>
+        <w:t xml:space="preserve"> </w:t>
+      </w:r>
+      <w:r>
+        <w:rPr>
+          <w:rFonts w:hint="eastAsia"/>
+          <w:lang w:eastAsia="ko-KR"/>
+        </w:rPr>
+        <w:t>오차가</w:t>
+      </w:r>
+      <w:r>
+        <w:rPr>
+          <w:rFonts w:hint="eastAsia"/>
+          <w:lang w:eastAsia="ko-KR"/>
+        </w:rPr>
+        <w:t xml:space="preserve"> </w:t>
+      </w:r>
+      <w:r>
+        <w:rPr>
+          <w:rFonts w:hint="eastAsia"/>
+          <w:lang w:eastAsia="ko-KR"/>
+        </w:rPr>
+        <w:t>가장</w:t>
+      </w:r>
+      <w:r>
+        <w:rPr>
+          <w:rFonts w:hint="eastAsia"/>
+          <w:lang w:eastAsia="ko-KR"/>
+        </w:rPr>
+        <w:t xml:space="preserve"> </w:t>
+      </w:r>
+      <w:r>
+        <w:rPr>
+          <w:rFonts w:hint="eastAsia"/>
+          <w:lang w:eastAsia="ko-KR"/>
+        </w:rPr>
+        <w:t>큼</w:t>
+      </w:r>
+      <w:r>
+        <w:rPr>
+          <w:rFonts w:hint="eastAsia"/>
+          <w:lang w:eastAsia="ko-KR"/>
+        </w:rPr>
+        <w:t xml:space="preserve"> </w:t>
+      </w:r>
+      <w:r>
+        <w:rPr>
+          <w:rFonts w:hint="eastAsia"/>
+          <w:lang w:eastAsia="ko-KR"/>
+        </w:rPr>
+        <w:t>너무</w:t>
+      </w:r>
+      <w:r>
+        <w:rPr>
+          <w:rFonts w:hint="eastAsia"/>
+          <w:lang w:eastAsia="ko-KR"/>
+        </w:rPr>
+        <w:t xml:space="preserve"> </w:t>
+      </w:r>
+      <w:r>
+        <w:rPr>
+          <w:rFonts w:hint="eastAsia"/>
+          <w:lang w:eastAsia="ko-KR"/>
+        </w:rPr>
+        <w:t>빨리</w:t>
+      </w:r>
+      <w:r>
+        <w:rPr>
+          <w:rFonts w:hint="eastAsia"/>
+          <w:lang w:eastAsia="ko-KR"/>
+        </w:rPr>
+        <w:t xml:space="preserve"> </w:t>
+      </w:r>
+      <w:r>
+        <w:rPr>
+          <w:rFonts w:hint="eastAsia"/>
+          <w:lang w:eastAsia="ko-KR"/>
+        </w:rPr>
+        <w:t>생성됨</w:t>
+      </w:r>
+      <w:r>
+        <w:rPr>
+          <w:rFonts w:hint="eastAsia"/>
+          <w:lang w:eastAsia="ko-KR"/>
+        </w:rPr>
+        <w:t xml:space="preserve"> </w:t>
+      </w:r>
+      <w:r>
+        <w:rPr>
+          <w:rFonts w:hint="eastAsia"/>
+          <w:lang w:eastAsia="ko-KR"/>
+        </w:rPr>
+        <w:t>확인</w:t>
+      </w:r>
+      <w:r>
+        <w:rPr>
+          <w:rFonts w:hint="eastAsia"/>
+          <w:lang w:eastAsia="ko-KR"/>
+        </w:rPr>
+        <w:t xml:space="preserve"> </w:t>
+      </w:r>
+      <w:r>
+        <w:rPr>
+          <w:rFonts w:hint="eastAsia"/>
+          <w:lang w:eastAsia="ko-KR"/>
+        </w:rPr>
+        <w:t>필요</w:t>
+      </w:r>
+    </w:p>
+    <w:p>
+      <w:pPr>
+        <w:rPr>
+          <w:rFonts w:hint="eastAsia"/>
+          <w:lang w:eastAsia="ko-KR"/>
+        </w:rPr>
+      </w:pPr>
+      <w:r>
+        <w:rPr>
+          <w:lang w:eastAsia="ko-KR"/>
+        </w:rPr>
+        <w:t>&gt;&gt;  0</w:t>
+      </w:r>
+      <w:r>
+        <w:rPr>
+          <w:rFonts w:hint="eastAsia"/>
+          <w:lang w:eastAsia="ko-KR"/>
+        </w:rPr>
+        <w:t>번째</w:t>
+      </w:r>
+      <w:r>
+        <w:rPr>
+          <w:rFonts w:hint="eastAsia"/>
+          <w:lang w:eastAsia="ko-KR"/>
+        </w:rPr>
+        <w:t xml:space="preserve"> </w:t>
+      </w:r>
+      <w:r>
+        <w:rPr>
+          <w:rFonts w:hint="eastAsia"/>
+          <w:lang w:eastAsia="ko-KR"/>
+        </w:rPr>
+        <w:t>노트의</w:t>
+      </w:r>
+      <w:r>
+        <w:rPr>
+          <w:rFonts w:hint="eastAsia"/>
+          <w:lang w:eastAsia="ko-KR"/>
+        </w:rPr>
+        <w:t xml:space="preserve"> </w:t>
+      </w:r>
+      <w:r>
+        <w:rPr>
+          <w:rFonts w:hint="eastAsia"/>
+          <w:lang w:eastAsia="ko-KR"/>
+        </w:rPr>
+        <w:t>시작</w:t>
+      </w:r>
+      <w:r>
+        <w:rPr>
+          <w:rFonts w:hint="eastAsia"/>
+          <w:lang w:eastAsia="ko-KR"/>
+        </w:rPr>
+        <w:t xml:space="preserve"> </w:t>
+      </w:r>
+      <w:r>
+        <w:rPr>
+          <w:rFonts w:hint="eastAsia"/>
+          <w:lang w:eastAsia="ko-KR"/>
+        </w:rPr>
+        <w:t>시간을</w:t>
+      </w:r>
+      <w:r>
+        <w:rPr>
+          <w:rFonts w:hint="eastAsia"/>
+          <w:lang w:eastAsia="ko-KR"/>
+        </w:rPr>
+        <w:t xml:space="preserve"> </w:t>
+      </w:r>
+      <w:r>
+        <w:rPr>
+          <w:rFonts w:hint="eastAsia"/>
+          <w:lang w:eastAsia="ko-KR"/>
+        </w:rPr>
+        <w:t>엉뚱한</w:t>
+      </w:r>
+      <w:r>
+        <w:rPr>
+          <w:rFonts w:hint="eastAsia"/>
+          <w:lang w:eastAsia="ko-KR"/>
+        </w:rPr>
+        <w:t xml:space="preserve"> </w:t>
+      </w:r>
+      <w:r>
+        <w:rPr>
+          <w:rFonts w:hint="eastAsia"/>
+          <w:lang w:eastAsia="ko-KR"/>
+        </w:rPr>
+        <w:t>변수에</w:t>
+      </w:r>
+      <w:r>
+        <w:rPr>
+          <w:rFonts w:hint="eastAsia"/>
+          <w:lang w:eastAsia="ko-KR"/>
+        </w:rPr>
+        <w:t xml:space="preserve"> </w:t>
+      </w:r>
+      <w:r>
+        <w:rPr>
+          <w:rFonts w:hint="eastAsia"/>
+          <w:lang w:eastAsia="ko-KR"/>
+        </w:rPr>
+        <w:t>받아오고</w:t>
+      </w:r>
+      <w:r>
+        <w:rPr>
+          <w:rFonts w:hint="eastAsia"/>
+          <w:lang w:eastAsia="ko-KR"/>
+        </w:rPr>
+        <w:t xml:space="preserve"> </w:t>
+      </w:r>
+      <w:r>
+        <w:rPr>
+          <w:rFonts w:hint="eastAsia"/>
+          <w:lang w:eastAsia="ko-KR"/>
+        </w:rPr>
+        <w:t>있었음</w:t>
+      </w:r>
+      <w:r>
+        <w:rPr>
+          <w:rFonts w:hint="eastAsia"/>
+          <w:lang w:eastAsia="ko-KR"/>
+        </w:rPr>
+        <w:t xml:space="preserve"> </w:t>
+      </w:r>
+    </w:p>
+    <w:p>
+      <w:pPr>
+        <w:rPr>
+          <w:lang w:eastAsia="ko-KR"/>
+        </w:rPr>
+      </w:pPr>
+    </w:p>
+    <w:p>
+      <w:pPr>
+        <w:rPr>
+          <w:lang w:eastAsia="ko-KR"/>
+        </w:rPr>
+      </w:pPr>
+    </w:p>
+    <w:p>
+      <w:pPr>
+        <w:rPr>
+          <w:lang w:eastAsia="ko-KR"/>
+        </w:rPr>
+      </w:pPr>
+      <w:r>
+        <w:rPr>
+          <w:rFonts w:hint="eastAsia"/>
+          <w:lang w:eastAsia="ko-KR"/>
+        </w:rPr>
+        <w:t>노트를</w:t>
+      </w:r>
+      <w:r>
+        <w:rPr>
+          <w:rFonts w:hint="eastAsia"/>
+          <w:lang w:eastAsia="ko-KR"/>
+        </w:rPr>
+        <w:t xml:space="preserve"> </w:t>
+      </w:r>
+      <w:r>
+        <w:rPr>
+          <w:lang w:eastAsia="ko-KR"/>
+        </w:rPr>
+        <w:t>player</w:t>
+      </w:r>
+      <w:r>
+        <w:rPr>
+          <w:rFonts w:hint="eastAsia"/>
+          <w:lang w:eastAsia="ko-KR"/>
+        </w:rPr>
+        <w:t>크기만큼</w:t>
+      </w:r>
+      <w:r>
+        <w:rPr>
+          <w:rFonts w:hint="eastAsia"/>
+          <w:lang w:eastAsia="ko-KR"/>
+        </w:rPr>
+        <w:t xml:space="preserve"> </w:t>
+      </w:r>
+      <w:r>
+        <w:rPr>
+          <w:rFonts w:hint="eastAsia"/>
+          <w:lang w:eastAsia="ko-KR"/>
+        </w:rPr>
+        <w:t>겹치게</w:t>
+      </w:r>
+      <w:r>
+        <w:rPr>
+          <w:rFonts w:hint="eastAsia"/>
+          <w:lang w:eastAsia="ko-KR"/>
+        </w:rPr>
+        <w:t xml:space="preserve"> </w:t>
+      </w:r>
+      <w:r>
+        <w:rPr>
+          <w:rFonts w:hint="eastAsia"/>
+          <w:lang w:eastAsia="ko-KR"/>
+        </w:rPr>
+        <w:t>하고</w:t>
+      </w:r>
+      <w:r>
+        <w:rPr>
+          <w:rFonts w:hint="eastAsia"/>
+          <w:lang w:eastAsia="ko-KR"/>
+        </w:rPr>
+        <w:t xml:space="preserve"> </w:t>
+      </w:r>
+      <w:r>
+        <w:rPr>
+          <w:rFonts w:hint="eastAsia"/>
+          <w:lang w:eastAsia="ko-KR"/>
+        </w:rPr>
+        <w:t>싶은데</w:t>
+      </w:r>
+      <w:r>
+        <w:rPr>
+          <w:rFonts w:hint="eastAsia"/>
+          <w:lang w:eastAsia="ko-KR"/>
+        </w:rPr>
+        <w:t xml:space="preserve"> </w:t>
+      </w:r>
+      <w:r>
+        <w:rPr>
+          <w:rFonts w:hint="eastAsia"/>
+          <w:lang w:eastAsia="ko-KR"/>
+        </w:rPr>
+        <w:t>단순히</w:t>
+      </w:r>
+      <w:r>
+        <w:rPr>
+          <w:rFonts w:hint="eastAsia"/>
+          <w:lang w:eastAsia="ko-KR"/>
+        </w:rPr>
+        <w:t xml:space="preserve"> </w:t>
+      </w:r>
+      <w:r>
+        <w:rPr>
+          <w:lang w:eastAsia="ko-KR"/>
+        </w:rPr>
+        <w:t>noteSwitchJudgeArea</w:t>
+      </w:r>
+      <w:r>
+        <w:rPr>
+          <w:rFonts w:hint="eastAsia"/>
+          <w:lang w:eastAsia="ko-KR"/>
+        </w:rPr>
+        <w:t>를</w:t>
+      </w:r>
+      <w:r>
+        <w:rPr>
+          <w:rFonts w:hint="eastAsia"/>
+          <w:lang w:eastAsia="ko-KR"/>
+        </w:rPr>
+        <w:t xml:space="preserve"> </w:t>
+      </w:r>
+      <w:r>
+        <w:rPr>
+          <w:rFonts w:hint="eastAsia"/>
+          <w:lang w:eastAsia="ko-KR"/>
+        </w:rPr>
+        <w:t>더하는</w:t>
+      </w:r>
+      <w:r>
+        <w:rPr>
+          <w:rFonts w:hint="eastAsia"/>
+          <w:lang w:eastAsia="ko-KR"/>
+        </w:rPr>
+        <w:t xml:space="preserve"> </w:t>
+      </w:r>
+      <w:r>
+        <w:rPr>
+          <w:rFonts w:hint="eastAsia"/>
+          <w:lang w:eastAsia="ko-KR"/>
+        </w:rPr>
+        <w:t>것만으로는</w:t>
+      </w:r>
+      <w:r>
+        <w:rPr>
+          <w:rFonts w:hint="eastAsia"/>
+          <w:lang w:eastAsia="ko-KR"/>
+        </w:rPr>
+        <w:t xml:space="preserve"> </w:t>
+      </w:r>
+      <w:r>
+        <w:rPr>
+          <w:rFonts w:hint="eastAsia"/>
+          <w:lang w:eastAsia="ko-KR"/>
+        </w:rPr>
+        <w:t>균일한</w:t>
+      </w:r>
+      <w:r>
+        <w:rPr>
+          <w:rFonts w:hint="eastAsia"/>
+          <w:lang w:eastAsia="ko-KR"/>
+        </w:rPr>
+        <w:t xml:space="preserve"> </w:t>
+      </w:r>
+      <w:r>
+        <w:rPr>
+          <w:rFonts w:hint="eastAsia"/>
+          <w:lang w:eastAsia="ko-KR"/>
+        </w:rPr>
+        <w:t>크기만큼</w:t>
+      </w:r>
+      <w:r>
+        <w:rPr>
+          <w:rFonts w:hint="eastAsia"/>
+          <w:lang w:eastAsia="ko-KR"/>
+        </w:rPr>
+        <w:t xml:space="preserve"> </w:t>
+      </w:r>
+      <w:r>
+        <w:rPr>
+          <w:rFonts w:hint="eastAsia"/>
+          <w:lang w:eastAsia="ko-KR"/>
+        </w:rPr>
+        <w:t>겹쳐지지가</w:t>
+      </w:r>
+      <w:r>
+        <w:rPr>
+          <w:rFonts w:hint="eastAsia"/>
+          <w:lang w:eastAsia="ko-KR"/>
+        </w:rPr>
+        <w:t xml:space="preserve"> </w:t>
+      </w:r>
+      <w:r>
+        <w:rPr>
+          <w:rFonts w:hint="eastAsia"/>
+          <w:lang w:eastAsia="ko-KR"/>
+        </w:rPr>
+        <w:t>않네</w:t>
+      </w:r>
+    </w:p>
+    <w:p>
+      <w:pPr>
+        <w:rPr>
+          <w:lang w:eastAsia="ko-KR"/>
+        </w:rPr>
+      </w:pPr>
+      <w:r>
+        <w:rPr>
+          <w:rFonts w:hint="eastAsia"/>
+          <w:lang w:eastAsia="ko-KR"/>
+        </w:rPr>
+        <w:t>왤까</w:t>
+      </w:r>
+      <w:r>
+        <w:rPr>
+          <w:rFonts w:hint="eastAsia"/>
+          <w:lang w:eastAsia="ko-KR"/>
+        </w:rPr>
+        <w:t>?</w:t>
+      </w:r>
+      <w:r>
+        <w:rPr>
+          <w:lang w:eastAsia="ko-KR"/>
+        </w:rPr>
+        <w:t xml:space="preserve"> </w:t>
       </w:r>
     </w:p>
     <w:sectPr>

</xml_diff>

<commit_message>
RealTimeNoteMaker Default Note Fixing
</commit_message>
<xml_diff>
--- a/BeatRoads 아이디어.docx
+++ b/BeatRoads 아이디어.docx
@@ -8740,7 +8740,6 @@
     <w:p>
       <w:pPr>
         <w:rPr>
-          <w:rFonts w:hint="eastAsia"/>
           <w:lang w:eastAsia="ko-KR"/>
         </w:rPr>
       </w:pPr>
@@ -8755,7 +8754,6 @@
     <w:p>
       <w:pPr>
         <w:rPr>
-          <w:rFonts w:hint="eastAsia"/>
           <w:lang w:eastAsia="ko-KR"/>
         </w:rPr>
       </w:pPr>
@@ -10693,7 +10691,6 @@
     <w:p>
       <w:pPr>
         <w:rPr>
-          <w:rFonts w:hint="eastAsia"/>
           <w:lang w:eastAsia="ko-KR"/>
         </w:rPr>
       </w:pPr>
@@ -11177,7 +11174,6 @@
     <w:p>
       <w:pPr>
         <w:rPr>
-          <w:rFonts w:hint="eastAsia"/>
           <w:lang w:eastAsia="ko-KR"/>
         </w:rPr>
       </w:pPr>
@@ -11351,7 +11347,6 @@
     <w:p>
       <w:pPr>
         <w:rPr>
-          <w:rFonts w:hint="eastAsia"/>
           <w:lang w:eastAsia="ko-KR"/>
         </w:rPr>
       </w:pPr>
@@ -11481,7 +11476,6 @@
     <w:p>
       <w:pPr>
         <w:rPr>
-          <w:rFonts w:hint="eastAsia"/>
           <w:lang w:eastAsia="ko-KR"/>
         </w:rPr>
       </w:pPr>
@@ -12485,6 +12479,7 @@
     <w:p>
       <w:pPr>
         <w:rPr>
+          <w:rFonts w:hint="eastAsia"/>
           <w:lang w:eastAsia="ko-KR"/>
         </w:rPr>
       </w:pPr>
@@ -12540,180 +12535,56 @@
           <w:rFonts w:hint="eastAsia"/>
           <w:lang w:eastAsia="ko-KR"/>
         </w:rPr>
-        <w:t>프레임당</w:t>
-      </w:r>
-      <w:r>
-        <w:rPr>
-          <w:rFonts w:hint="eastAsia"/>
-          <w:lang w:eastAsia="ko-KR"/>
-        </w:rPr>
-        <w:t xml:space="preserve"> </w:t>
-      </w:r>
-      <w:r>
-        <w:rPr>
-          <w:rFonts w:hint="eastAsia"/>
-          <w:lang w:eastAsia="ko-KR"/>
-        </w:rPr>
-        <w:t>약</w:t>
-      </w:r>
-      <w:r>
-        <w:rPr>
-          <w:rFonts w:hint="eastAsia"/>
-          <w:lang w:eastAsia="ko-KR"/>
-        </w:rPr>
-        <w:t xml:space="preserve"> </w:t>
-      </w:r>
-      <w:r>
-        <w:rPr>
-          <w:lang w:eastAsia="ko-KR"/>
-        </w:rPr>
-        <w:t>0.02</w:t>
-      </w:r>
-      <w:r>
-        <w:rPr>
-          <w:rFonts w:hint="eastAsia"/>
-          <w:lang w:eastAsia="ko-KR"/>
-        </w:rPr>
-        <w:t>초가</w:t>
-      </w:r>
-      <w:r>
-        <w:rPr>
-          <w:rFonts w:hint="eastAsia"/>
-          <w:lang w:eastAsia="ko-KR"/>
-        </w:rPr>
-        <w:t xml:space="preserve"> </w:t>
-      </w:r>
-      <w:r>
-        <w:rPr>
-          <w:rFonts w:hint="eastAsia"/>
-          <w:lang w:eastAsia="ko-KR"/>
-        </w:rPr>
-        <w:t>나</w:t>
-      </w:r>
-      <w:r>
-        <w:rPr>
-          <w:rFonts w:hint="eastAsia"/>
-          <w:lang w:eastAsia="ko-KR"/>
-        </w:rPr>
-        <w:t>옴</w:t>
-      </w:r>
-      <w:r>
-        <w:rPr>
-          <w:rFonts w:hint="eastAsia"/>
-          <w:lang w:eastAsia="ko-KR"/>
-        </w:rPr>
-        <w:t xml:space="preserve"> </w:t>
-      </w:r>
-      <w:r>
-        <w:rPr>
-          <w:lang w:eastAsia="ko-KR"/>
-        </w:rPr>
-        <w:t xml:space="preserve">&gt; </w:t>
-      </w:r>
-      <w:r>
-        <w:rPr>
-          <w:rFonts w:hint="eastAsia"/>
-          <w:lang w:eastAsia="ko-KR"/>
-        </w:rPr>
-        <w:t>한</w:t>
-      </w:r>
-      <w:r>
-        <w:rPr>
-          <w:rFonts w:hint="eastAsia"/>
-          <w:lang w:eastAsia="ko-KR"/>
-        </w:rPr>
-        <w:t xml:space="preserve"> </w:t>
-      </w:r>
-      <w:r>
-        <w:rPr>
-          <w:rFonts w:hint="eastAsia"/>
-          <w:lang w:eastAsia="ko-KR"/>
-        </w:rPr>
-        <w:t>프레임에서</w:t>
-      </w:r>
-      <w:r>
-        <w:rPr>
-          <w:rFonts w:hint="eastAsia"/>
-          <w:lang w:eastAsia="ko-KR"/>
-        </w:rPr>
-        <w:t xml:space="preserve"> </w:t>
-      </w:r>
-      <w:r>
-        <w:rPr>
-          <w:rFonts w:hint="eastAsia"/>
-          <w:lang w:eastAsia="ko-KR"/>
-        </w:rPr>
-        <w:t>두</w:t>
-      </w:r>
-      <w:r>
-        <w:rPr>
-          <w:rFonts w:hint="eastAsia"/>
-          <w:lang w:eastAsia="ko-KR"/>
-        </w:rPr>
-        <w:t xml:space="preserve"> </w:t>
-      </w:r>
-      <w:r>
-        <w:rPr>
-          <w:rFonts w:hint="eastAsia"/>
-          <w:lang w:eastAsia="ko-KR"/>
-        </w:rPr>
-        <w:t>프레임씩</w:t>
-      </w:r>
-      <w:r>
-        <w:rPr>
-          <w:rFonts w:hint="eastAsia"/>
-          <w:lang w:eastAsia="ko-KR"/>
-        </w:rPr>
-        <w:t xml:space="preserve"> </w:t>
-      </w:r>
-      <w:r>
-        <w:rPr>
-          <w:rFonts w:hint="eastAsia"/>
-          <w:lang w:eastAsia="ko-KR"/>
-        </w:rPr>
-        <w:t>밀려서</w:t>
-      </w:r>
-      <w:r>
-        <w:rPr>
-          <w:rFonts w:hint="eastAsia"/>
-          <w:lang w:eastAsia="ko-KR"/>
-        </w:rPr>
-        <w:t xml:space="preserve"> </w:t>
-      </w:r>
-      <w:r>
-        <w:rPr>
-          <w:rFonts w:hint="eastAsia"/>
-          <w:lang w:eastAsia="ko-KR"/>
-        </w:rPr>
-        <w:t>노트가</w:t>
-      </w:r>
-      <w:r>
-        <w:rPr>
-          <w:rFonts w:hint="eastAsia"/>
-          <w:lang w:eastAsia="ko-KR"/>
-        </w:rPr>
-        <w:t xml:space="preserve"> </w:t>
-      </w:r>
-      <w:r>
-        <w:rPr>
-          <w:rFonts w:hint="eastAsia"/>
-          <w:lang w:eastAsia="ko-KR"/>
-        </w:rPr>
-        <w:t>생성되는</w:t>
-      </w:r>
-      <w:r>
-        <w:rPr>
-          <w:rFonts w:hint="eastAsia"/>
-          <w:lang w:eastAsia="ko-KR"/>
-        </w:rPr>
-        <w:t xml:space="preserve"> </w:t>
-      </w:r>
-      <w:r>
-        <w:rPr>
-          <w:rFonts w:hint="eastAsia"/>
-          <w:lang w:eastAsia="ko-KR"/>
-        </w:rPr>
-        <w:t>문제였음</w:t>
+        <w:t>프</w:t>
+      </w:r>
+      <w:r>
+        <w:rPr>
+          <w:rFonts w:hint="eastAsia"/>
+          <w:lang w:eastAsia="ko-KR"/>
+        </w:rPr>
+        <w:t>레임이랑은</w:t>
+      </w:r>
+      <w:r>
+        <w:rPr>
+          <w:rFonts w:hint="eastAsia"/>
+          <w:lang w:eastAsia="ko-KR"/>
+        </w:rPr>
+        <w:t xml:space="preserve"> </w:t>
+      </w:r>
+      <w:r>
+        <w:rPr>
+          <w:rFonts w:hint="eastAsia"/>
+          <w:lang w:eastAsia="ko-KR"/>
+        </w:rPr>
+        <w:t>상관</w:t>
+      </w:r>
+      <w:r>
+        <w:rPr>
+          <w:rFonts w:hint="eastAsia"/>
+          <w:lang w:eastAsia="ko-KR"/>
+        </w:rPr>
+        <w:t xml:space="preserve"> </w:t>
+      </w:r>
+      <w:r>
+        <w:rPr>
+          <w:rFonts w:hint="eastAsia"/>
+          <w:lang w:eastAsia="ko-KR"/>
+        </w:rPr>
+        <w:t>없는</w:t>
+      </w:r>
+      <w:r>
+        <w:rPr>
+          <w:rFonts w:hint="eastAsia"/>
+          <w:lang w:eastAsia="ko-KR"/>
+        </w:rPr>
+        <w:t xml:space="preserve"> </w:t>
+      </w:r>
+      <w:r>
+        <w:rPr>
+          <w:rFonts w:hint="eastAsia"/>
+          <w:lang w:eastAsia="ko-KR"/>
+        </w:rPr>
+        <w:t>듯</w:t>
       </w:r>
     </w:p>
     <w:p>
@@ -12884,7 +12755,6 @@
     <w:p>
       <w:pPr>
         <w:rPr>
-          <w:rFonts w:hint="eastAsia"/>
           <w:lang w:eastAsia="ko-KR"/>
         </w:rPr>
       </w:pPr>
@@ -13005,6 +12875,404 @@
           <w:lang w:eastAsia="ko-KR"/>
         </w:rPr>
         <w:t xml:space="preserve"> </w:t>
+      </w:r>
+    </w:p>
+    <w:p>
+      <w:pPr>
+        <w:rPr>
+          <w:lang w:eastAsia="ko-KR"/>
+        </w:rPr>
+      </w:pPr>
+      <w:r>
+        <w:rPr>
+          <w:rFonts w:hint="eastAsia"/>
+          <w:lang w:eastAsia="ko-KR"/>
+        </w:rPr>
+        <w:t>&gt;</w:t>
+      </w:r>
+      <w:r>
+        <w:rPr>
+          <w:lang w:eastAsia="ko-KR"/>
+        </w:rPr>
+        <w:t xml:space="preserve">&gt; MakeNote </w:t>
+      </w:r>
+      <w:r>
+        <w:rPr>
+          <w:rFonts w:hint="eastAsia"/>
+          <w:lang w:eastAsia="ko-KR"/>
+        </w:rPr>
+        <w:t>내부</w:t>
+      </w:r>
+      <w:r>
+        <w:rPr>
+          <w:rFonts w:hint="eastAsia"/>
+          <w:lang w:eastAsia="ko-KR"/>
+        </w:rPr>
+        <w:t xml:space="preserve"> </w:t>
+      </w:r>
+      <w:r>
+        <w:rPr>
+          <w:rFonts w:hint="eastAsia"/>
+          <w:lang w:eastAsia="ko-KR"/>
+        </w:rPr>
+        <w:t>속도</w:t>
+      </w:r>
+      <w:r>
+        <w:rPr>
+          <w:rFonts w:hint="eastAsia"/>
+          <w:lang w:eastAsia="ko-KR"/>
+        </w:rPr>
+        <w:t xml:space="preserve"> </w:t>
+      </w:r>
+      <w:r>
+        <w:rPr>
+          <w:rFonts w:hint="eastAsia"/>
+          <w:lang w:eastAsia="ko-KR"/>
+        </w:rPr>
+        <w:t>설정</w:t>
+      </w:r>
+      <w:r>
+        <w:rPr>
+          <w:rFonts w:hint="eastAsia"/>
+          <w:lang w:eastAsia="ko-KR"/>
+        </w:rPr>
+        <w:t xml:space="preserve"> </w:t>
+      </w:r>
+      <w:r>
+        <w:rPr>
+          <w:rFonts w:hint="eastAsia"/>
+          <w:lang w:eastAsia="ko-KR"/>
+        </w:rPr>
+        <w:t>관련해서</w:t>
+      </w:r>
+      <w:r>
+        <w:rPr>
+          <w:rFonts w:hint="eastAsia"/>
+          <w:lang w:eastAsia="ko-KR"/>
+        </w:rPr>
+        <w:t xml:space="preserve"> </w:t>
+      </w:r>
+      <w:r>
+        <w:rPr>
+          <w:lang w:eastAsia="ko-KR"/>
+        </w:rPr>
+        <w:t xml:space="preserve">judgeLine </w:t>
+      </w:r>
+      <w:r>
+        <w:rPr>
+          <w:rFonts w:hint="eastAsia"/>
+          <w:lang w:eastAsia="ko-KR"/>
+        </w:rPr>
+        <w:t>위치와</w:t>
+      </w:r>
+      <w:r>
+        <w:rPr>
+          <w:rFonts w:hint="eastAsia"/>
+          <w:lang w:eastAsia="ko-KR"/>
+        </w:rPr>
+        <w:t xml:space="preserve"> </w:t>
+      </w:r>
+      <w:r>
+        <w:rPr>
+          <w:lang w:eastAsia="ko-KR"/>
+        </w:rPr>
+        <w:t xml:space="preserve">Note </w:t>
+      </w:r>
+      <w:r>
+        <w:rPr>
+          <w:rFonts w:hint="eastAsia"/>
+          <w:lang w:eastAsia="ko-KR"/>
+        </w:rPr>
+        <w:t>생성</w:t>
+      </w:r>
+      <w:r>
+        <w:rPr>
+          <w:rFonts w:hint="eastAsia"/>
+          <w:lang w:eastAsia="ko-KR"/>
+        </w:rPr>
+        <w:t xml:space="preserve"> </w:t>
+      </w:r>
+      <w:r>
+        <w:rPr>
+          <w:rFonts w:hint="eastAsia"/>
+          <w:lang w:eastAsia="ko-KR"/>
+        </w:rPr>
+        <w:t>위치</w:t>
+      </w:r>
+      <w:r>
+        <w:rPr>
+          <w:rFonts w:hint="eastAsia"/>
+          <w:lang w:eastAsia="ko-KR"/>
+        </w:rPr>
+        <w:t xml:space="preserve"> </w:t>
+      </w:r>
+      <w:r>
+        <w:rPr>
+          <w:rFonts w:hint="eastAsia"/>
+          <w:lang w:eastAsia="ko-KR"/>
+        </w:rPr>
+        <w:t>등을</w:t>
+      </w:r>
+      <w:r>
+        <w:rPr>
+          <w:rFonts w:hint="eastAsia"/>
+          <w:lang w:eastAsia="ko-KR"/>
+        </w:rPr>
+        <w:t xml:space="preserve"> </w:t>
+      </w:r>
+      <w:r>
+        <w:rPr>
+          <w:rFonts w:hint="eastAsia"/>
+          <w:lang w:eastAsia="ko-KR"/>
+        </w:rPr>
+        <w:t>이용하지</w:t>
+      </w:r>
+      <w:r>
+        <w:rPr>
+          <w:rFonts w:hint="eastAsia"/>
+          <w:lang w:eastAsia="ko-KR"/>
+        </w:rPr>
+        <w:t xml:space="preserve"> </w:t>
+      </w:r>
+      <w:r>
+        <w:rPr>
+          <w:rFonts w:hint="eastAsia"/>
+          <w:lang w:eastAsia="ko-KR"/>
+        </w:rPr>
+        <w:t>않고</w:t>
+      </w:r>
+      <w:r>
+        <w:rPr>
+          <w:rFonts w:hint="eastAsia"/>
+          <w:lang w:eastAsia="ko-KR"/>
+        </w:rPr>
+        <w:t xml:space="preserve"> </w:t>
+      </w:r>
+      <w:r>
+        <w:rPr>
+          <w:lang w:eastAsia="ko-KR"/>
+        </w:rPr>
+        <w:t>Init</w:t>
+      </w:r>
+      <w:r>
+        <w:rPr>
+          <w:rFonts w:hint="eastAsia"/>
+          <w:lang w:eastAsia="ko-KR"/>
+        </w:rPr>
+        <w:t>에서</w:t>
+      </w:r>
+      <w:r>
+        <w:rPr>
+          <w:rFonts w:hint="eastAsia"/>
+          <w:lang w:eastAsia="ko-KR"/>
+        </w:rPr>
+        <w:t xml:space="preserve"> </w:t>
+      </w:r>
+      <w:r>
+        <w:rPr>
+          <w:rFonts w:hint="eastAsia"/>
+          <w:lang w:eastAsia="ko-KR"/>
+        </w:rPr>
+        <w:t>처음</w:t>
+      </w:r>
+      <w:r>
+        <w:rPr>
+          <w:rFonts w:hint="eastAsia"/>
+          <w:lang w:eastAsia="ko-KR"/>
+        </w:rPr>
+        <w:t xml:space="preserve"> </w:t>
+      </w:r>
+      <w:r>
+        <w:rPr>
+          <w:rFonts w:hint="eastAsia"/>
+          <w:lang w:eastAsia="ko-KR"/>
+        </w:rPr>
+        <w:t>생성한</w:t>
+      </w:r>
+      <w:r>
+        <w:rPr>
+          <w:lang w:eastAsia="ko-KR"/>
+        </w:rPr>
+        <w:t xml:space="preserve"> </w:t>
+      </w:r>
+      <w:r>
+        <w:rPr>
+          <w:rFonts w:hint="eastAsia"/>
+          <w:lang w:eastAsia="ko-KR"/>
+        </w:rPr>
+        <w:t>거리와</w:t>
+      </w:r>
+      <w:r>
+        <w:rPr>
+          <w:rFonts w:hint="eastAsia"/>
+          <w:lang w:eastAsia="ko-KR"/>
+        </w:rPr>
+        <w:t xml:space="preserve"> </w:t>
+      </w:r>
+      <w:r>
+        <w:rPr>
+          <w:rFonts w:hint="eastAsia"/>
+          <w:lang w:eastAsia="ko-KR"/>
+        </w:rPr>
+        <w:t>속도를</w:t>
+      </w:r>
+      <w:r>
+        <w:rPr>
+          <w:rFonts w:hint="eastAsia"/>
+          <w:lang w:eastAsia="ko-KR"/>
+        </w:rPr>
+        <w:t xml:space="preserve"> </w:t>
+      </w:r>
+      <w:r>
+        <w:rPr>
+          <w:rFonts w:hint="eastAsia"/>
+          <w:lang w:eastAsia="ko-KR"/>
+        </w:rPr>
+        <w:t>기준으로</w:t>
+      </w:r>
+      <w:r>
+        <w:rPr>
+          <w:rFonts w:hint="eastAsia"/>
+          <w:lang w:eastAsia="ko-KR"/>
+        </w:rPr>
+        <w:t xml:space="preserve"> </w:t>
+      </w:r>
+      <w:r>
+        <w:rPr>
+          <w:rFonts w:hint="eastAsia"/>
+          <w:lang w:eastAsia="ko-KR"/>
+        </w:rPr>
+        <w:t>바꿨더니</w:t>
+      </w:r>
+      <w:r>
+        <w:rPr>
+          <w:rFonts w:hint="eastAsia"/>
+          <w:lang w:eastAsia="ko-KR"/>
+        </w:rPr>
+        <w:t xml:space="preserve"> </w:t>
+      </w:r>
+      <w:r>
+        <w:rPr>
+          <w:rFonts w:hint="eastAsia"/>
+          <w:lang w:eastAsia="ko-KR"/>
+        </w:rPr>
+        <w:t>오차가</w:t>
+      </w:r>
+      <w:r>
+        <w:rPr>
+          <w:rFonts w:hint="eastAsia"/>
+          <w:lang w:eastAsia="ko-KR"/>
+        </w:rPr>
+        <w:t xml:space="preserve"> </w:t>
+      </w:r>
+      <w:r>
+        <w:rPr>
+          <w:rFonts w:hint="eastAsia"/>
+          <w:lang w:eastAsia="ko-KR"/>
+        </w:rPr>
+        <w:t>최대</w:t>
+      </w:r>
+      <w:r>
+        <w:rPr>
+          <w:rFonts w:hint="eastAsia"/>
+          <w:lang w:eastAsia="ko-KR"/>
+        </w:rPr>
+        <w:t xml:space="preserve"> </w:t>
+      </w:r>
+      <w:r>
+        <w:rPr>
+          <w:lang w:eastAsia="ko-KR"/>
+        </w:rPr>
+        <w:t>0.02</w:t>
+      </w:r>
+      <w:r>
+        <w:rPr>
+          <w:rFonts w:hint="eastAsia"/>
+          <w:lang w:eastAsia="ko-KR"/>
+        </w:rPr>
+        <w:t>이고</w:t>
+      </w:r>
+      <w:r>
+        <w:rPr>
+          <w:rFonts w:hint="eastAsia"/>
+          <w:lang w:eastAsia="ko-KR"/>
+        </w:rPr>
+        <w:t xml:space="preserve"> </w:t>
+      </w:r>
+      <w:r>
+        <w:rPr>
+          <w:rFonts w:hint="eastAsia"/>
+          <w:lang w:eastAsia="ko-KR"/>
+        </w:rPr>
+        <w:t>일반적으로</w:t>
+      </w:r>
+      <w:r>
+        <w:rPr>
+          <w:rFonts w:hint="eastAsia"/>
+          <w:lang w:eastAsia="ko-KR"/>
+        </w:rPr>
+        <w:t xml:space="preserve"> </w:t>
+      </w:r>
+      <w:r>
+        <w:rPr>
+          <w:lang w:eastAsia="ko-KR"/>
+        </w:rPr>
+        <w:t xml:space="preserve">0, </w:t>
+      </w:r>
+      <w:r>
+        <w:rPr>
+          <w:rFonts w:hint="eastAsia"/>
+          <w:lang w:eastAsia="ko-KR"/>
+        </w:rPr>
+        <w:t>평균</w:t>
+      </w:r>
+      <w:r>
+        <w:rPr>
+          <w:rFonts w:hint="eastAsia"/>
+          <w:lang w:eastAsia="ko-KR"/>
+        </w:rPr>
+        <w:t xml:space="preserve"> </w:t>
+      </w:r>
+      <w:r>
+        <w:rPr>
+          <w:rFonts w:hint="eastAsia"/>
+          <w:lang w:eastAsia="ko-KR"/>
+        </w:rPr>
+        <w:t>오차</w:t>
+      </w:r>
+      <w:r>
+        <w:rPr>
+          <w:rFonts w:hint="eastAsia"/>
+          <w:lang w:eastAsia="ko-KR"/>
+        </w:rPr>
+        <w:t xml:space="preserve"> </w:t>
+      </w:r>
+      <w:r>
+        <w:rPr>
+          <w:lang w:eastAsia="ko-KR"/>
+        </w:rPr>
+        <w:t>0.004(4ms)</w:t>
+      </w:r>
+      <w:r>
+        <w:rPr>
+          <w:rFonts w:hint="eastAsia"/>
+          <w:lang w:eastAsia="ko-KR"/>
+        </w:rPr>
+        <w:t>로</w:t>
+      </w:r>
+      <w:r>
+        <w:rPr>
+          <w:rFonts w:hint="eastAsia"/>
+          <w:lang w:eastAsia="ko-KR"/>
+        </w:rPr>
+        <w:t xml:space="preserve"> </w:t>
+      </w:r>
+      <w:r>
+        <w:rPr>
+          <w:rFonts w:hint="eastAsia"/>
+          <w:lang w:eastAsia="ko-KR"/>
+        </w:rPr>
+        <w:t>줄어듬</w:t>
       </w:r>
     </w:p>
     <w:p>
@@ -13020,6 +13288,193 @@
           <w:lang w:eastAsia="ko-KR"/>
         </w:rPr>
       </w:pPr>
+      <w:r>
+        <w:rPr>
+          <w:rFonts w:hint="eastAsia"/>
+          <w:lang w:eastAsia="ko-KR"/>
+        </w:rPr>
+        <w:t>노트를</w:t>
+      </w:r>
+      <w:r>
+        <w:rPr>
+          <w:rFonts w:hint="eastAsia"/>
+          <w:lang w:eastAsia="ko-KR"/>
+        </w:rPr>
+        <w:t xml:space="preserve"> </w:t>
+      </w:r>
+      <w:r>
+        <w:rPr>
+          <w:lang w:eastAsia="ko-KR"/>
+        </w:rPr>
+        <w:t>player</w:t>
+      </w:r>
+      <w:r>
+        <w:rPr>
+          <w:rFonts w:hint="eastAsia"/>
+          <w:lang w:eastAsia="ko-KR"/>
+        </w:rPr>
+        <w:t>크기만큼</w:t>
+      </w:r>
+      <w:r>
+        <w:rPr>
+          <w:rFonts w:hint="eastAsia"/>
+          <w:lang w:eastAsia="ko-KR"/>
+        </w:rPr>
+        <w:t xml:space="preserve"> </w:t>
+      </w:r>
+      <w:r>
+        <w:rPr>
+          <w:rFonts w:hint="eastAsia"/>
+          <w:lang w:eastAsia="ko-KR"/>
+        </w:rPr>
+        <w:t>겹치게</w:t>
+      </w:r>
+      <w:r>
+        <w:rPr>
+          <w:rFonts w:hint="eastAsia"/>
+          <w:lang w:eastAsia="ko-KR"/>
+        </w:rPr>
+        <w:t xml:space="preserve"> </w:t>
+      </w:r>
+      <w:r>
+        <w:rPr>
+          <w:rFonts w:hint="eastAsia"/>
+          <w:lang w:eastAsia="ko-KR"/>
+        </w:rPr>
+        <w:t>하고</w:t>
+      </w:r>
+      <w:r>
+        <w:rPr>
+          <w:rFonts w:hint="eastAsia"/>
+          <w:lang w:eastAsia="ko-KR"/>
+        </w:rPr>
+        <w:t xml:space="preserve"> </w:t>
+      </w:r>
+      <w:r>
+        <w:rPr>
+          <w:rFonts w:hint="eastAsia"/>
+          <w:lang w:eastAsia="ko-KR"/>
+        </w:rPr>
+        <w:t>싶은데</w:t>
+      </w:r>
+      <w:r>
+        <w:rPr>
+          <w:rFonts w:hint="eastAsia"/>
+          <w:lang w:eastAsia="ko-KR"/>
+        </w:rPr>
+        <w:t xml:space="preserve"> </w:t>
+      </w:r>
+      <w:r>
+        <w:rPr>
+          <w:rFonts w:hint="eastAsia"/>
+          <w:lang w:eastAsia="ko-KR"/>
+        </w:rPr>
+        <w:t>단순히</w:t>
+      </w:r>
+      <w:r>
+        <w:rPr>
+          <w:rFonts w:hint="eastAsia"/>
+          <w:lang w:eastAsia="ko-KR"/>
+        </w:rPr>
+        <w:t xml:space="preserve"> </w:t>
+      </w:r>
+      <w:r>
+        <w:rPr>
+          <w:lang w:eastAsia="ko-KR"/>
+        </w:rPr>
+        <w:t>noteSwitchJudgeArea</w:t>
+      </w:r>
+      <w:r>
+        <w:rPr>
+          <w:rFonts w:hint="eastAsia"/>
+          <w:lang w:eastAsia="ko-KR"/>
+        </w:rPr>
+        <w:t>를</w:t>
+      </w:r>
+      <w:r>
+        <w:rPr>
+          <w:rFonts w:hint="eastAsia"/>
+          <w:lang w:eastAsia="ko-KR"/>
+        </w:rPr>
+        <w:t xml:space="preserve"> </w:t>
+      </w:r>
+      <w:r>
+        <w:rPr>
+          <w:rFonts w:hint="eastAsia"/>
+          <w:lang w:eastAsia="ko-KR"/>
+        </w:rPr>
+        <w:t>더하는</w:t>
+      </w:r>
+      <w:r>
+        <w:rPr>
+          <w:rFonts w:hint="eastAsia"/>
+          <w:lang w:eastAsia="ko-KR"/>
+        </w:rPr>
+        <w:t xml:space="preserve"> </w:t>
+      </w:r>
+      <w:r>
+        <w:rPr>
+          <w:rFonts w:hint="eastAsia"/>
+          <w:lang w:eastAsia="ko-KR"/>
+        </w:rPr>
+        <w:t>것만으로는</w:t>
+      </w:r>
+      <w:r>
+        <w:rPr>
+          <w:rFonts w:hint="eastAsia"/>
+          <w:lang w:eastAsia="ko-KR"/>
+        </w:rPr>
+        <w:t xml:space="preserve"> </w:t>
+      </w:r>
+      <w:r>
+        <w:rPr>
+          <w:rFonts w:hint="eastAsia"/>
+          <w:lang w:eastAsia="ko-KR"/>
+        </w:rPr>
+        <w:t>균일한</w:t>
+      </w:r>
+      <w:r>
+        <w:rPr>
+          <w:rFonts w:hint="eastAsia"/>
+          <w:lang w:eastAsia="ko-KR"/>
+        </w:rPr>
+        <w:t xml:space="preserve"> </w:t>
+      </w:r>
+      <w:r>
+        <w:rPr>
+          <w:rFonts w:hint="eastAsia"/>
+          <w:lang w:eastAsia="ko-KR"/>
+        </w:rPr>
+        <w:t>크기만큼</w:t>
+      </w:r>
+      <w:r>
+        <w:rPr>
+          <w:rFonts w:hint="eastAsia"/>
+          <w:lang w:eastAsia="ko-KR"/>
+        </w:rPr>
+        <w:t xml:space="preserve"> </w:t>
+      </w:r>
+      <w:r>
+        <w:rPr>
+          <w:rFonts w:hint="eastAsia"/>
+          <w:lang w:eastAsia="ko-KR"/>
+        </w:rPr>
+        <w:t>겹쳐지지가</w:t>
+      </w:r>
+      <w:r>
+        <w:rPr>
+          <w:rFonts w:hint="eastAsia"/>
+          <w:lang w:eastAsia="ko-KR"/>
+        </w:rPr>
+        <w:t xml:space="preserve"> </w:t>
+      </w:r>
+      <w:r>
+        <w:rPr>
+          <w:rFonts w:hint="eastAsia"/>
+          <w:lang w:eastAsia="ko-KR"/>
+        </w:rPr>
+        <w:t>않네</w:t>
+      </w:r>
     </w:p>
     <w:p>
       <w:pPr>
@@ -13032,187 +13487,20 @@
           <w:rFonts w:hint="eastAsia"/>
           <w:lang w:eastAsia="ko-KR"/>
         </w:rPr>
-        <w:t>노트를</w:t>
-      </w:r>
-      <w:r>
-        <w:rPr>
-          <w:rFonts w:hint="eastAsia"/>
-          <w:lang w:eastAsia="ko-KR"/>
-        </w:rPr>
-        <w:t xml:space="preserve"> </w:t>
-      </w:r>
-      <w:r>
-        <w:rPr>
-          <w:lang w:eastAsia="ko-KR"/>
-        </w:rPr>
-        <w:t>player</w:t>
-      </w:r>
-      <w:r>
-        <w:rPr>
-          <w:rFonts w:hint="eastAsia"/>
-          <w:lang w:eastAsia="ko-KR"/>
-        </w:rPr>
-        <w:t>크기만큼</w:t>
-      </w:r>
-      <w:r>
-        <w:rPr>
-          <w:rFonts w:hint="eastAsia"/>
-          <w:lang w:eastAsia="ko-KR"/>
-        </w:rPr>
-        <w:t xml:space="preserve"> </w:t>
-      </w:r>
-      <w:r>
-        <w:rPr>
-          <w:rFonts w:hint="eastAsia"/>
-          <w:lang w:eastAsia="ko-KR"/>
-        </w:rPr>
-        <w:t>겹치게</w:t>
-      </w:r>
-      <w:r>
-        <w:rPr>
-          <w:rFonts w:hint="eastAsia"/>
-          <w:lang w:eastAsia="ko-KR"/>
-        </w:rPr>
-        <w:t xml:space="preserve"> </w:t>
-      </w:r>
-      <w:r>
-        <w:rPr>
-          <w:rFonts w:hint="eastAsia"/>
-          <w:lang w:eastAsia="ko-KR"/>
-        </w:rPr>
-        <w:t>하고</w:t>
-      </w:r>
-      <w:r>
-        <w:rPr>
-          <w:rFonts w:hint="eastAsia"/>
-          <w:lang w:eastAsia="ko-KR"/>
-        </w:rPr>
-        <w:t xml:space="preserve"> </w:t>
-      </w:r>
-      <w:r>
-        <w:rPr>
-          <w:rFonts w:hint="eastAsia"/>
-          <w:lang w:eastAsia="ko-KR"/>
-        </w:rPr>
-        <w:t>싶은데</w:t>
-      </w:r>
-      <w:r>
-        <w:rPr>
-          <w:rFonts w:hint="eastAsia"/>
-          <w:lang w:eastAsia="ko-KR"/>
-        </w:rPr>
-        <w:t xml:space="preserve"> </w:t>
-      </w:r>
-      <w:r>
-        <w:rPr>
-          <w:rFonts w:hint="eastAsia"/>
-          <w:lang w:eastAsia="ko-KR"/>
-        </w:rPr>
-        <w:t>단순히</w:t>
-      </w:r>
-      <w:r>
-        <w:rPr>
-          <w:rFonts w:hint="eastAsia"/>
-          <w:lang w:eastAsia="ko-KR"/>
-        </w:rPr>
-        <w:t xml:space="preserve"> </w:t>
-      </w:r>
-      <w:r>
-        <w:rPr>
-          <w:lang w:eastAsia="ko-KR"/>
-        </w:rPr>
-        <w:t>noteSwitchJudgeArea</w:t>
-      </w:r>
-      <w:r>
-        <w:rPr>
-          <w:rFonts w:hint="eastAsia"/>
-          <w:lang w:eastAsia="ko-KR"/>
-        </w:rPr>
-        <w:t>를</w:t>
-      </w:r>
-      <w:r>
-        <w:rPr>
-          <w:rFonts w:hint="eastAsia"/>
-          <w:lang w:eastAsia="ko-KR"/>
-        </w:rPr>
-        <w:t xml:space="preserve"> </w:t>
-      </w:r>
-      <w:r>
-        <w:rPr>
-          <w:rFonts w:hint="eastAsia"/>
-          <w:lang w:eastAsia="ko-KR"/>
-        </w:rPr>
-        <w:t>더하는</w:t>
-      </w:r>
-      <w:r>
-        <w:rPr>
-          <w:rFonts w:hint="eastAsia"/>
-          <w:lang w:eastAsia="ko-KR"/>
-        </w:rPr>
-        <w:t xml:space="preserve"> </w:t>
-      </w:r>
-      <w:r>
-        <w:rPr>
-          <w:rFonts w:hint="eastAsia"/>
-          <w:lang w:eastAsia="ko-KR"/>
-        </w:rPr>
-        <w:t>것만으로는</w:t>
-      </w:r>
-      <w:r>
-        <w:rPr>
-          <w:rFonts w:hint="eastAsia"/>
-          <w:lang w:eastAsia="ko-KR"/>
-        </w:rPr>
-        <w:t xml:space="preserve"> </w:t>
-      </w:r>
-      <w:r>
-        <w:rPr>
-          <w:rFonts w:hint="eastAsia"/>
-          <w:lang w:eastAsia="ko-KR"/>
-        </w:rPr>
-        <w:t>균일한</w:t>
-      </w:r>
-      <w:r>
-        <w:rPr>
-          <w:rFonts w:hint="eastAsia"/>
-          <w:lang w:eastAsia="ko-KR"/>
-        </w:rPr>
-        <w:t xml:space="preserve"> </w:t>
-      </w:r>
-      <w:r>
-        <w:rPr>
-          <w:rFonts w:hint="eastAsia"/>
-          <w:lang w:eastAsia="ko-KR"/>
-        </w:rPr>
-        <w:t>크기만큼</w:t>
-      </w:r>
-      <w:r>
-        <w:rPr>
-          <w:rFonts w:hint="eastAsia"/>
-          <w:lang w:eastAsia="ko-KR"/>
-        </w:rPr>
-        <w:t xml:space="preserve"> </w:t>
-      </w:r>
-      <w:r>
-        <w:rPr>
-          <w:rFonts w:hint="eastAsia"/>
-          <w:lang w:eastAsia="ko-KR"/>
-        </w:rPr>
-        <w:t>겹쳐지지가</w:t>
-      </w:r>
-      <w:r>
-        <w:rPr>
-          <w:rFonts w:hint="eastAsia"/>
-          <w:lang w:eastAsia="ko-KR"/>
-        </w:rPr>
-        <w:t xml:space="preserve"> </w:t>
-      </w:r>
-      <w:r>
-        <w:rPr>
-          <w:rFonts w:hint="eastAsia"/>
-          <w:lang w:eastAsia="ko-KR"/>
-        </w:rPr>
-        <w:t>않네</w:t>
+        <w:t>왤까</w:t>
+      </w:r>
+      <w:r>
+        <w:rPr>
+          <w:rFonts w:hint="eastAsia"/>
+          <w:lang w:eastAsia="ko-KR"/>
+        </w:rPr>
+        <w:t>?</w:t>
+      </w:r>
+      <w:r>
+        <w:rPr>
+          <w:lang w:eastAsia="ko-KR"/>
+        </w:rPr>
+        <w:t xml:space="preserve"> </w:t>
       </w:r>
     </w:p>
     <w:p>
@@ -13221,12 +13509,117 @@
           <w:lang w:eastAsia="ko-KR"/>
         </w:rPr>
       </w:pPr>
-      <w:r>
-        <w:rPr>
-          <w:rFonts w:hint="eastAsia"/>
-          <w:lang w:eastAsia="ko-KR"/>
-        </w:rPr>
-        <w:t>왤까</w:t>
+    </w:p>
+    <w:p>
+      <w:pPr>
+        <w:rPr>
+          <w:lang w:eastAsia="ko-KR"/>
+        </w:rPr>
+      </w:pPr>
+      <w:r>
+        <w:rPr>
+          <w:rFonts w:hint="eastAsia"/>
+          <w:lang w:eastAsia="ko-KR"/>
+        </w:rPr>
+        <w:t>바뀐</w:t>
+      </w:r>
+      <w:r>
+        <w:rPr>
+          <w:rFonts w:hint="eastAsia"/>
+          <w:lang w:eastAsia="ko-KR"/>
+        </w:rPr>
+        <w:t xml:space="preserve"> </w:t>
+      </w:r>
+      <w:r>
+        <w:rPr>
+          <w:rFonts w:hint="eastAsia"/>
+          <w:lang w:eastAsia="ko-KR"/>
+        </w:rPr>
+        <w:t>것도</w:t>
+      </w:r>
+      <w:r>
+        <w:rPr>
+          <w:rFonts w:hint="eastAsia"/>
+          <w:lang w:eastAsia="ko-KR"/>
+        </w:rPr>
+        <w:t xml:space="preserve"> </w:t>
+      </w:r>
+      <w:r>
+        <w:rPr>
+          <w:rFonts w:hint="eastAsia"/>
+          <w:lang w:eastAsia="ko-KR"/>
+        </w:rPr>
+        <w:t>없는데</w:t>
+      </w:r>
+      <w:r>
+        <w:rPr>
+          <w:rFonts w:hint="eastAsia"/>
+          <w:lang w:eastAsia="ko-KR"/>
+        </w:rPr>
+        <w:t xml:space="preserve"> </w:t>
+      </w:r>
+      <w:r>
+        <w:rPr>
+          <w:rFonts w:hint="eastAsia"/>
+          <w:lang w:eastAsia="ko-KR"/>
+        </w:rPr>
+        <w:t>왜</w:t>
+      </w:r>
+      <w:r>
+        <w:rPr>
+          <w:rFonts w:hint="eastAsia"/>
+          <w:lang w:eastAsia="ko-KR"/>
+        </w:rPr>
+        <w:t xml:space="preserve"> </w:t>
+      </w:r>
+      <w:r>
+        <w:rPr>
+          <w:rFonts w:hint="eastAsia"/>
+          <w:lang w:eastAsia="ko-KR"/>
+        </w:rPr>
+        <w:t>초반</w:t>
+      </w:r>
+      <w:r>
+        <w:rPr>
+          <w:rFonts w:hint="eastAsia"/>
+          <w:lang w:eastAsia="ko-KR"/>
+        </w:rPr>
+        <w:t xml:space="preserve"> </w:t>
+      </w:r>
+      <w:r>
+        <w:rPr>
+          <w:rFonts w:hint="eastAsia"/>
+          <w:lang w:eastAsia="ko-KR"/>
+        </w:rPr>
+        <w:t>노트</w:t>
+      </w:r>
+      <w:r>
+        <w:rPr>
+          <w:rFonts w:hint="eastAsia"/>
+          <w:lang w:eastAsia="ko-KR"/>
+        </w:rPr>
+        <w:t xml:space="preserve"> </w:t>
+      </w:r>
+      <w:r>
+        <w:rPr>
+          <w:rFonts w:hint="eastAsia"/>
+          <w:lang w:eastAsia="ko-KR"/>
+        </w:rPr>
+        <w:t>생성이</w:t>
+      </w:r>
+      <w:r>
+        <w:rPr>
+          <w:rFonts w:hint="eastAsia"/>
+          <w:lang w:eastAsia="ko-KR"/>
+        </w:rPr>
+        <w:t xml:space="preserve"> </w:t>
+      </w:r>
+      <w:r>
+        <w:rPr>
+          <w:rFonts w:hint="eastAsia"/>
+          <w:lang w:eastAsia="ko-KR"/>
+        </w:rPr>
+        <w:t>밀릴까</w:t>
       </w:r>
       <w:r>
         <w:rPr>
@@ -13235,8 +13628,903 @@
         </w:rPr>
         <w:t>?</w:t>
       </w:r>
-      <w:r>
-        <w:rPr>
+    </w:p>
+    <w:p>
+      <w:pPr>
+        <w:rPr>
+          <w:lang w:eastAsia="ko-KR"/>
+        </w:rPr>
+      </w:pPr>
+      <w:r>
+        <w:rPr>
+          <w:rFonts w:hint="eastAsia"/>
+          <w:lang w:eastAsia="ko-KR"/>
+        </w:rPr>
+        <w:t>&gt;</w:t>
+      </w:r>
+      <w:r>
+        <w:rPr>
+          <w:lang w:eastAsia="ko-KR"/>
+        </w:rPr>
+        <w:t>&gt; RealTiemNoteMaker</w:t>
+      </w:r>
+      <w:r>
+        <w:rPr>
+          <w:rFonts w:hint="eastAsia"/>
+          <w:lang w:eastAsia="ko-KR"/>
+        </w:rPr>
+        <w:t>에서</w:t>
+      </w:r>
+      <w:r>
+        <w:rPr>
+          <w:rFonts w:hint="eastAsia"/>
+          <w:lang w:eastAsia="ko-KR"/>
+        </w:rPr>
+        <w:t xml:space="preserve"> </w:t>
+      </w:r>
+      <w:r>
+        <w:rPr>
+          <w:rFonts w:hint="eastAsia"/>
+          <w:lang w:eastAsia="ko-KR"/>
+        </w:rPr>
+        <w:t>처음</w:t>
+      </w:r>
+      <w:r>
+        <w:rPr>
+          <w:rFonts w:hint="eastAsia"/>
+          <w:lang w:eastAsia="ko-KR"/>
+        </w:rPr>
+        <w:t xml:space="preserve"> </w:t>
+      </w:r>
+      <w:r>
+        <w:rPr>
+          <w:rFonts w:hint="eastAsia"/>
+          <w:lang w:eastAsia="ko-KR"/>
+        </w:rPr>
+        <w:t>발판</w:t>
+      </w:r>
+      <w:r>
+        <w:rPr>
+          <w:rFonts w:hint="eastAsia"/>
+          <w:lang w:eastAsia="ko-KR"/>
+        </w:rPr>
+        <w:t xml:space="preserve"> </w:t>
+      </w:r>
+      <w:r>
+        <w:rPr>
+          <w:rFonts w:hint="eastAsia"/>
+          <w:lang w:eastAsia="ko-KR"/>
+        </w:rPr>
+        <w:t>노트</w:t>
+      </w:r>
+      <w:r>
+        <w:rPr>
+          <w:rFonts w:hint="eastAsia"/>
+          <w:lang w:eastAsia="ko-KR"/>
+        </w:rPr>
+        <w:t xml:space="preserve"> </w:t>
+      </w:r>
+      <w:r>
+        <w:rPr>
+          <w:rFonts w:hint="eastAsia"/>
+          <w:lang w:eastAsia="ko-KR"/>
+        </w:rPr>
+        <w:t>만들</w:t>
+      </w:r>
+      <w:r>
+        <w:rPr>
+          <w:rFonts w:hint="eastAsia"/>
+          <w:lang w:eastAsia="ko-KR"/>
+        </w:rPr>
+        <w:t xml:space="preserve"> </w:t>
+      </w:r>
+      <w:r>
+        <w:rPr>
+          <w:rFonts w:hint="eastAsia"/>
+          <w:lang w:eastAsia="ko-KR"/>
+        </w:rPr>
+        <w:t>때</w:t>
+      </w:r>
+      <w:r>
+        <w:rPr>
+          <w:rFonts w:hint="eastAsia"/>
+          <w:lang w:eastAsia="ko-KR"/>
+        </w:rPr>
+        <w:t xml:space="preserve"> </w:t>
+      </w:r>
+      <w:r>
+        <w:rPr>
+          <w:lang w:eastAsia="ko-KR"/>
+        </w:rPr>
+        <w:t>newNoteStartTime</w:t>
+      </w:r>
+      <w:r>
+        <w:rPr>
+          <w:rFonts w:hint="eastAsia"/>
+          <w:lang w:eastAsia="ko-KR"/>
+        </w:rPr>
+        <w:t>을</w:t>
+      </w:r>
+      <w:r>
+        <w:rPr>
+          <w:rFonts w:hint="eastAsia"/>
+          <w:lang w:eastAsia="ko-KR"/>
+        </w:rPr>
+        <w:t xml:space="preserve"> </w:t>
+      </w:r>
+      <w:r>
+        <w:rPr>
+          <w:lang w:eastAsia="ko-KR"/>
+        </w:rPr>
+        <w:t>3.03</w:t>
+      </w:r>
+      <w:r>
+        <w:rPr>
+          <w:rFonts w:hint="eastAsia"/>
+          <w:lang w:eastAsia="ko-KR"/>
+        </w:rPr>
+        <w:t>초로</w:t>
+      </w:r>
+      <w:r>
+        <w:rPr>
+          <w:rFonts w:hint="eastAsia"/>
+          <w:lang w:eastAsia="ko-KR"/>
+        </w:rPr>
+        <w:t xml:space="preserve"> </w:t>
+      </w:r>
+      <w:r>
+        <w:rPr>
+          <w:rFonts w:hint="eastAsia"/>
+          <w:lang w:eastAsia="ko-KR"/>
+        </w:rPr>
+        <w:t>밀어버림</w:t>
+      </w:r>
+      <w:r>
+        <w:rPr>
+          <w:rFonts w:hint="eastAsia"/>
+          <w:lang w:eastAsia="ko-KR"/>
+        </w:rPr>
+        <w:t>(</w:t>
+      </w:r>
+      <w:r>
+        <w:rPr>
+          <w:lang w:eastAsia="ko-KR"/>
+        </w:rPr>
+        <w:t>audioStartTIme</w:t>
+      </w:r>
+      <w:r>
+        <w:rPr>
+          <w:rFonts w:hint="eastAsia"/>
+          <w:lang w:eastAsia="ko-KR"/>
+        </w:rPr>
+        <w:t>이</w:t>
+      </w:r>
+      <w:r>
+        <w:rPr>
+          <w:rFonts w:hint="eastAsia"/>
+          <w:lang w:eastAsia="ko-KR"/>
+        </w:rPr>
+        <w:t xml:space="preserve"> </w:t>
+      </w:r>
+      <w:r>
+        <w:rPr>
+          <w:rFonts w:hint="eastAsia"/>
+          <w:lang w:eastAsia="ko-KR"/>
+        </w:rPr>
+        <w:t>포함된</w:t>
+      </w:r>
+      <w:r>
+        <w:rPr>
+          <w:rFonts w:hint="eastAsia"/>
+          <w:lang w:eastAsia="ko-KR"/>
+        </w:rPr>
+        <w:t xml:space="preserve"> </w:t>
+      </w:r>
+      <w:r>
+        <w:rPr>
+          <w:rFonts w:hint="eastAsia"/>
+          <w:lang w:eastAsia="ko-KR"/>
+        </w:rPr>
+        <w:t>숫자로</w:t>
+      </w:r>
+      <w:r>
+        <w:rPr>
+          <w:rFonts w:hint="eastAsia"/>
+          <w:lang w:eastAsia="ko-KR"/>
+        </w:rPr>
+        <w:t>.</w:t>
+      </w:r>
+      <w:r>
+        <w:rPr>
+          <w:lang w:eastAsia="ko-KR"/>
+        </w:rPr>
+        <w:t>.)</w:t>
+      </w:r>
+    </w:p>
+    <w:p>
+      <w:pPr>
+        <w:rPr>
+          <w:lang w:eastAsia="ko-KR"/>
+        </w:rPr>
+      </w:pPr>
+    </w:p>
+    <w:p>
+      <w:pPr>
+        <w:rPr>
+          <w:lang w:eastAsia="ko-KR"/>
+        </w:rPr>
+      </w:pPr>
+    </w:p>
+    <w:p>
+      <w:pPr>
+        <w:rPr>
+          <w:lang w:eastAsia="ko-KR"/>
+        </w:rPr>
+      </w:pPr>
+      <w:r>
+        <w:rPr>
+          <w:rFonts w:hint="eastAsia"/>
+          <w:lang w:eastAsia="ko-KR"/>
+        </w:rPr>
+        <w:t>최초</w:t>
+      </w:r>
+      <w:r>
+        <w:rPr>
+          <w:rFonts w:hint="eastAsia"/>
+          <w:lang w:eastAsia="ko-KR"/>
+        </w:rPr>
+        <w:t xml:space="preserve"> </w:t>
+      </w:r>
+      <w:r>
+        <w:rPr>
+          <w:rFonts w:hint="eastAsia"/>
+          <w:lang w:eastAsia="ko-KR"/>
+        </w:rPr>
+        <w:t>발판노트</w:t>
+      </w:r>
+      <w:r>
+        <w:rPr>
+          <w:rFonts w:hint="eastAsia"/>
+          <w:lang w:eastAsia="ko-KR"/>
+        </w:rPr>
+        <w:t xml:space="preserve"> </w:t>
+      </w:r>
+      <w:r>
+        <w:rPr>
+          <w:rFonts w:hint="eastAsia"/>
+          <w:lang w:eastAsia="ko-KR"/>
+        </w:rPr>
+        <w:t>문제</w:t>
+      </w:r>
+      <w:r>
+        <w:rPr>
+          <w:rFonts w:hint="eastAsia"/>
+          <w:lang w:eastAsia="ko-KR"/>
+        </w:rPr>
+        <w:t xml:space="preserve"> </w:t>
+      </w:r>
+      <w:r>
+        <w:rPr>
+          <w:rFonts w:hint="eastAsia"/>
+          <w:lang w:eastAsia="ko-KR"/>
+        </w:rPr>
+        <w:t>분석</w:t>
+      </w:r>
+    </w:p>
+    <w:p>
+      <w:pPr>
+        <w:rPr>
+          <w:lang w:eastAsia="ko-KR"/>
+        </w:rPr>
+      </w:pPr>
+      <w:r>
+        <w:rPr>
+          <w:lang w:eastAsia="ko-KR"/>
+        </w:rPr>
+        <w:drawing>
+          <wp:inline distT="0" distB="0" distL="0" distR="0" wp14:anchorId="13D93D13" wp14:editId="1008D081">
+            <wp:extent cx="4457700" cy="3746500"/>
+            <wp:effectExtent l="0" t="0" r="0" b="0"/>
+            <wp:docPr id="1605464714" name="그림 1" descr="텍스트, 스크린샷, 소프트웨어, 멀티미디어 소프트웨어이(가) 표시된 사진&#10;&#10;자동 생성된 설명"/>
+            <wp:cNvGraphicFramePr>
+              <a:graphicFrameLocks xmlns:a="http://schemas.openxmlformats.org/drawingml/2006/main" noChangeAspect="1"/>
+            </wp:cNvGraphicFramePr>
+            <a:graphic xmlns:a="http://schemas.openxmlformats.org/drawingml/2006/main">
+              <a:graphicData uri="http://schemas.openxmlformats.org/drawingml/2006/picture">
+                <pic:pic xmlns:pic="http://schemas.openxmlformats.org/drawingml/2006/picture">
+                  <pic:nvPicPr>
+                    <pic:cNvPr id="1605464714" name="그림 1" descr="텍스트, 스크린샷, 소프트웨어, 멀티미디어 소프트웨어이(가) 표시된 사진&#10;&#10;자동 생성된 설명"/>
+                    <pic:cNvPicPr/>
+                  </pic:nvPicPr>
+                  <pic:blipFill>
+                    <a:blip r:embed="rId4"/>
+                    <a:stretch>
+                      <a:fillRect/>
+                    </a:stretch>
+                  </pic:blipFill>
+                  <pic:spPr>
+                    <a:xfrm>
+                      <a:off x="0" y="0"/>
+                      <a:ext cx="4457700" cy="3746500"/>
+                    </a:xfrm>
+                    <a:prstGeom prst="rect">
+                      <a:avLst/>
+                    </a:prstGeom>
+                  </pic:spPr>
+                </pic:pic>
+              </a:graphicData>
+            </a:graphic>
+          </wp:inline>
+        </w:drawing>
+      </w:r>
+    </w:p>
+    <w:p>
+      <w:pPr>
+        <w:rPr>
+          <w:lang w:eastAsia="ko-KR"/>
+        </w:rPr>
+      </w:pPr>
+      <w:r>
+        <w:rPr>
+          <w:rFonts w:hint="eastAsia"/>
+          <w:lang w:eastAsia="ko-KR"/>
+        </w:rPr>
+        <w:t>&gt;</w:t>
+      </w:r>
+      <w:r>
+        <w:rPr>
+          <w:lang w:eastAsia="ko-KR"/>
+        </w:rPr>
+        <w:t>&gt;</w:t>
+      </w:r>
+      <w:r>
+        <w:rPr>
+          <w:rFonts w:hint="eastAsia"/>
+          <w:lang w:eastAsia="ko-KR"/>
+        </w:rPr>
+        <w:t>최종</w:t>
+      </w:r>
+      <w:r>
+        <w:rPr>
+          <w:rFonts w:hint="eastAsia"/>
+          <w:lang w:eastAsia="ko-KR"/>
+        </w:rPr>
+        <w:t xml:space="preserve"> </w:t>
+      </w:r>
+      <w:r>
+        <w:rPr>
+          <w:rFonts w:hint="eastAsia"/>
+          <w:lang w:eastAsia="ko-KR"/>
+        </w:rPr>
+        <w:t>목표는</w:t>
+      </w:r>
+      <w:r>
+        <w:rPr>
+          <w:rFonts w:hint="eastAsia"/>
+          <w:lang w:eastAsia="ko-KR"/>
+        </w:rPr>
+        <w:t xml:space="preserve"> 0</w:t>
+      </w:r>
+      <w:r>
+        <w:rPr>
+          <w:rFonts w:hint="eastAsia"/>
+          <w:lang w:eastAsia="ko-KR"/>
+        </w:rPr>
+        <w:t>초에</w:t>
+      </w:r>
+      <w:r>
+        <w:rPr>
+          <w:rFonts w:hint="eastAsia"/>
+          <w:lang w:eastAsia="ko-KR"/>
+        </w:rPr>
+        <w:t xml:space="preserve"> </w:t>
+      </w:r>
+      <w:r>
+        <w:rPr>
+          <w:rFonts w:hint="eastAsia"/>
+          <w:lang w:eastAsia="ko-KR"/>
+        </w:rPr>
+        <w:t>접촉하고</w:t>
+      </w:r>
+      <w:r>
+        <w:rPr>
+          <w:lang w:eastAsia="ko-KR"/>
+        </w:rPr>
+        <w:t xml:space="preserve"> 3.39</w:t>
+      </w:r>
+      <w:r>
+        <w:rPr>
+          <w:rFonts w:hint="eastAsia"/>
+          <w:lang w:eastAsia="ko-KR"/>
+        </w:rPr>
+        <w:t>초에</w:t>
+      </w:r>
+      <w:r>
+        <w:rPr>
+          <w:rFonts w:hint="eastAsia"/>
+          <w:lang w:eastAsia="ko-KR"/>
+        </w:rPr>
+        <w:t xml:space="preserve"> </w:t>
+      </w:r>
+      <w:r>
+        <w:rPr>
+          <w:rFonts w:hint="eastAsia"/>
+          <w:lang w:eastAsia="ko-KR"/>
+        </w:rPr>
+        <w:t>통과가</w:t>
+      </w:r>
+      <w:r>
+        <w:rPr>
+          <w:rFonts w:hint="eastAsia"/>
+          <w:lang w:eastAsia="ko-KR"/>
+        </w:rPr>
+        <w:t xml:space="preserve"> </w:t>
+      </w:r>
+      <w:r>
+        <w:rPr>
+          <w:rFonts w:hint="eastAsia"/>
+          <w:lang w:eastAsia="ko-KR"/>
+        </w:rPr>
+        <w:t>끝나야</w:t>
+      </w:r>
+      <w:r>
+        <w:rPr>
+          <w:rFonts w:hint="eastAsia"/>
+          <w:lang w:eastAsia="ko-KR"/>
+        </w:rPr>
+        <w:t xml:space="preserve"> </w:t>
+      </w:r>
+      <w:r>
+        <w:rPr>
+          <w:rFonts w:hint="eastAsia"/>
+          <w:lang w:eastAsia="ko-KR"/>
+        </w:rPr>
+        <w:t>함</w:t>
+      </w:r>
+    </w:p>
+    <w:p>
+      <w:pPr>
+        <w:rPr>
+          <w:lang w:eastAsia="ko-KR"/>
+        </w:rPr>
+      </w:pPr>
+      <w:r>
+        <w:rPr>
+          <w:rFonts w:hint="eastAsia"/>
+          <w:lang w:eastAsia="ko-KR"/>
+        </w:rPr>
+        <w:t>&gt;</w:t>
+      </w:r>
+      <w:r>
+        <w:rPr>
+          <w:lang w:eastAsia="ko-KR"/>
+        </w:rPr>
+        <w:t xml:space="preserve">&gt; </w:t>
+      </w:r>
+      <w:r>
+        <w:rPr>
+          <w:rFonts w:hint="eastAsia"/>
+          <w:lang w:eastAsia="ko-KR"/>
+        </w:rPr>
+        <w:t>하지만</w:t>
+      </w:r>
+      <w:r>
+        <w:rPr>
+          <w:rFonts w:hint="eastAsia"/>
+          <w:lang w:eastAsia="ko-KR"/>
+        </w:rPr>
+        <w:t xml:space="preserve"> </w:t>
+      </w:r>
+      <w:r>
+        <w:rPr>
+          <w:rFonts w:hint="eastAsia"/>
+          <w:lang w:eastAsia="ko-KR"/>
+        </w:rPr>
+        <w:t>일단의</w:t>
+      </w:r>
+      <w:r>
+        <w:rPr>
+          <w:rFonts w:hint="eastAsia"/>
+          <w:lang w:eastAsia="ko-KR"/>
+        </w:rPr>
+        <w:t xml:space="preserve"> </w:t>
+      </w:r>
+      <w:r>
+        <w:rPr>
+          <w:rFonts w:hint="eastAsia"/>
+          <w:lang w:eastAsia="ko-KR"/>
+        </w:rPr>
+        <w:t>세팅으로</w:t>
+      </w:r>
+      <w:r>
+        <w:rPr>
+          <w:rFonts w:hint="eastAsia"/>
+          <w:lang w:eastAsia="ko-KR"/>
+        </w:rPr>
+        <w:t xml:space="preserve"> </w:t>
+      </w:r>
+      <w:r>
+        <w:rPr>
+          <w:lang w:eastAsia="ko-KR"/>
+        </w:rPr>
+        <w:t>RealTimeMaker</w:t>
+      </w:r>
+      <w:r>
+        <w:rPr>
+          <w:rFonts w:hint="eastAsia"/>
+          <w:lang w:eastAsia="ko-KR"/>
+        </w:rPr>
+        <w:t xml:space="preserve"> </w:t>
+      </w:r>
+      <w:r>
+        <w:rPr>
+          <w:rFonts w:hint="eastAsia"/>
+          <w:lang w:eastAsia="ko-KR"/>
+        </w:rPr>
+        <w:t>위치에서</w:t>
+      </w:r>
+      <w:r>
+        <w:rPr>
+          <w:rFonts w:hint="eastAsia"/>
+          <w:lang w:eastAsia="ko-KR"/>
+        </w:rPr>
+        <w:t xml:space="preserve"> </w:t>
+      </w:r>
+      <w:r>
+        <w:rPr>
+          <w:rFonts w:hint="eastAsia"/>
+          <w:lang w:eastAsia="ko-KR"/>
+        </w:rPr>
+        <w:t>생성하고</w:t>
+      </w:r>
+      <w:r>
+        <w:rPr>
+          <w:rFonts w:hint="eastAsia"/>
+          <w:lang w:eastAsia="ko-KR"/>
+        </w:rPr>
+        <w:t xml:space="preserve"> </w:t>
+      </w:r>
+      <w:r>
+        <w:rPr>
+          <w:rFonts w:hint="eastAsia"/>
+          <w:lang w:eastAsia="ko-KR"/>
+        </w:rPr>
+        <w:t>테스트</w:t>
+      </w:r>
+    </w:p>
+    <w:p>
+      <w:pPr>
+        <w:rPr>
+          <w:rFonts w:hint="eastAsia"/>
+          <w:lang w:eastAsia="ko-KR"/>
+        </w:rPr>
+      </w:pPr>
+      <w:r>
+        <w:rPr>
+          <w:rFonts w:hint="eastAsia"/>
+          <w:lang w:eastAsia="ko-KR"/>
+        </w:rPr>
+        <w:lastRenderedPageBreak/>
+        <w:t>&gt;</w:t>
+      </w:r>
+      <w:r>
+        <w:rPr>
+          <w:lang w:eastAsia="ko-KR"/>
+        </w:rPr>
+        <w:t>&gt; judgeLine</w:t>
+      </w:r>
+      <w:r>
+        <w:rPr>
+          <w:rFonts w:hint="eastAsia"/>
+          <w:lang w:eastAsia="ko-KR"/>
+        </w:rPr>
+        <w:t>까지</w:t>
+      </w:r>
+      <w:r>
+        <w:rPr>
+          <w:rFonts w:hint="eastAsia"/>
+          <w:lang w:eastAsia="ko-KR"/>
+        </w:rPr>
+        <w:t xml:space="preserve"> </w:t>
+      </w:r>
+      <w:r>
+        <w:rPr>
+          <w:rFonts w:hint="eastAsia"/>
+          <w:lang w:eastAsia="ko-KR"/>
+        </w:rPr>
+        <w:t>도착까지</w:t>
+      </w:r>
+      <w:r>
+        <w:rPr>
+          <w:rFonts w:hint="eastAsia"/>
+          <w:lang w:eastAsia="ko-KR"/>
+        </w:rPr>
+        <w:t xml:space="preserve"> </w:t>
+      </w:r>
+      <w:r>
+        <w:rPr>
+          <w:lang w:eastAsia="ko-KR"/>
+        </w:rPr>
+        <w:t>2</w:t>
+      </w:r>
+      <w:r>
+        <w:rPr>
+          <w:rFonts w:hint="eastAsia"/>
+          <w:lang w:eastAsia="ko-KR"/>
+        </w:rPr>
+        <w:t>초</w:t>
+      </w:r>
+      <w:r>
+        <w:rPr>
+          <w:rFonts w:hint="eastAsia"/>
+          <w:lang w:eastAsia="ko-KR"/>
+        </w:rPr>
+        <w:t xml:space="preserve"> </w:t>
+      </w:r>
+      <w:r>
+        <w:rPr>
+          <w:rFonts w:hint="eastAsia"/>
+          <w:lang w:eastAsia="ko-KR"/>
+        </w:rPr>
+        <w:t>걸리고</w:t>
+      </w:r>
+      <w:r>
+        <w:rPr>
+          <w:rFonts w:hint="eastAsia"/>
+          <w:lang w:eastAsia="ko-KR"/>
+        </w:rPr>
+        <w:t xml:space="preserve"> </w:t>
+      </w:r>
+    </w:p>
+    <w:p>
+      <w:pPr>
+        <w:rPr>
+          <w:lang w:eastAsia="ko-KR"/>
+        </w:rPr>
+      </w:pPr>
+      <w:r>
+        <w:rPr>
+          <w:rFonts w:hint="eastAsia"/>
+          <w:lang w:eastAsia="ko-KR"/>
+        </w:rPr>
+        <w:t>&gt;</w:t>
+      </w:r>
+      <w:r>
+        <w:rPr>
+          <w:lang w:eastAsia="ko-KR"/>
+        </w:rPr>
+        <w:t xml:space="preserve">&gt; </w:t>
+      </w:r>
+      <w:r>
+        <w:rPr>
+          <w:rFonts w:hint="eastAsia"/>
+          <w:lang w:eastAsia="ko-KR"/>
+        </w:rPr>
+        <w:t>통과까지</w:t>
+      </w:r>
+      <w:r>
+        <w:rPr>
+          <w:rFonts w:hint="eastAsia"/>
+          <w:lang w:eastAsia="ko-KR"/>
+        </w:rPr>
+        <w:t xml:space="preserve"> </w:t>
+      </w:r>
+      <w:r>
+        <w:rPr>
+          <w:lang w:eastAsia="ko-KR"/>
+        </w:rPr>
+        <w:t>0.39</w:t>
+      </w:r>
+      <w:r>
+        <w:rPr>
+          <w:rFonts w:hint="eastAsia"/>
+          <w:lang w:eastAsia="ko-KR"/>
+        </w:rPr>
+        <w:t>초</w:t>
+      </w:r>
+      <w:r>
+        <w:rPr>
+          <w:lang w:eastAsia="ko-KR"/>
+        </w:rPr>
+        <w:t xml:space="preserve"> </w:t>
+      </w:r>
+      <w:r>
+        <w:rPr>
+          <w:rFonts w:hint="eastAsia"/>
+          <w:lang w:eastAsia="ko-KR"/>
+        </w:rPr>
+        <w:t>걸림</w:t>
+      </w:r>
+      <w:r>
+        <w:rPr>
+          <w:rFonts w:hint="eastAsia"/>
+          <w:lang w:eastAsia="ko-KR"/>
+        </w:rPr>
+        <w:t xml:space="preserve"> </w:t>
+      </w:r>
+      <w:r>
+        <w:rPr>
+          <w:lang w:eastAsia="ko-KR"/>
+        </w:rPr>
+        <w:t>(?)</w:t>
+      </w:r>
+    </w:p>
+    <w:p>
+      <w:pPr>
+        <w:rPr>
+          <w:lang w:eastAsia="ko-KR"/>
+        </w:rPr>
+      </w:pPr>
+      <w:r>
+        <w:rPr>
+          <w:rFonts w:hint="eastAsia"/>
+          <w:lang w:eastAsia="ko-KR"/>
+        </w:rPr>
+        <w:t>&gt;</w:t>
+      </w:r>
+      <w:r>
+        <w:rPr>
+          <w:lang w:eastAsia="ko-KR"/>
+        </w:rPr>
+        <w:t xml:space="preserve">&gt; </w:t>
+      </w:r>
+      <w:r>
+        <w:rPr>
+          <w:rFonts w:hint="eastAsia"/>
+          <w:lang w:eastAsia="ko-KR"/>
+        </w:rPr>
+        <w:t>여기서</w:t>
+      </w:r>
+      <w:r>
+        <w:rPr>
+          <w:rFonts w:hint="eastAsia"/>
+          <w:lang w:eastAsia="ko-KR"/>
+        </w:rPr>
+        <w:t xml:space="preserve"> </w:t>
+      </w:r>
+      <w:r>
+        <w:rPr>
+          <w:lang w:eastAsia="ko-KR"/>
+        </w:rPr>
+        <w:t>0.39</w:t>
+      </w:r>
+      <w:r>
+        <w:rPr>
+          <w:rFonts w:hint="eastAsia"/>
+          <w:lang w:eastAsia="ko-KR"/>
+        </w:rPr>
+        <w:t>초는</w:t>
+      </w:r>
+      <w:r>
+        <w:rPr>
+          <w:rFonts w:hint="eastAsia"/>
+          <w:lang w:eastAsia="ko-KR"/>
+        </w:rPr>
+        <w:t xml:space="preserve"> </w:t>
+      </w:r>
+      <w:r>
+        <w:rPr>
+          <w:rFonts w:hint="eastAsia"/>
+          <w:lang w:eastAsia="ko-KR"/>
+        </w:rPr>
+        <w:t>다음</w:t>
+      </w:r>
+      <w:r>
+        <w:rPr>
+          <w:rFonts w:hint="eastAsia"/>
+          <w:lang w:eastAsia="ko-KR"/>
+        </w:rPr>
+        <w:t xml:space="preserve"> </w:t>
+      </w:r>
+      <w:r>
+        <w:rPr>
+          <w:rFonts w:hint="eastAsia"/>
+          <w:lang w:eastAsia="ko-KR"/>
+        </w:rPr>
+        <w:t>노트가</w:t>
+      </w:r>
+      <w:r>
+        <w:rPr>
+          <w:rFonts w:hint="eastAsia"/>
+          <w:lang w:eastAsia="ko-KR"/>
+        </w:rPr>
+        <w:t xml:space="preserve"> </w:t>
+      </w:r>
+      <w:r>
+        <w:rPr>
+          <w:rFonts w:hint="eastAsia"/>
+          <w:lang w:eastAsia="ko-KR"/>
+        </w:rPr>
+        <w:t>노래</w:t>
+      </w:r>
+      <w:r>
+        <w:rPr>
+          <w:rFonts w:hint="eastAsia"/>
+          <w:lang w:eastAsia="ko-KR"/>
+        </w:rPr>
+        <w:t xml:space="preserve"> </w:t>
+      </w:r>
+      <w:r>
+        <w:rPr>
+          <w:rFonts w:hint="eastAsia"/>
+          <w:lang w:eastAsia="ko-KR"/>
+        </w:rPr>
+        <w:t>시작하고</w:t>
+      </w:r>
+      <w:r>
+        <w:rPr>
+          <w:rFonts w:hint="eastAsia"/>
+          <w:lang w:eastAsia="ko-KR"/>
+        </w:rPr>
+        <w:t xml:space="preserve"> </w:t>
+      </w:r>
+      <w:r>
+        <w:rPr>
+          <w:rFonts w:hint="eastAsia"/>
+          <w:lang w:eastAsia="ko-KR"/>
+        </w:rPr>
+        <w:t>도착할떄까지의</w:t>
+      </w:r>
+      <w:r>
+        <w:rPr>
+          <w:rFonts w:hint="eastAsia"/>
+          <w:lang w:eastAsia="ko-KR"/>
+        </w:rPr>
+        <w:t xml:space="preserve"> </w:t>
+      </w:r>
+      <w:r>
+        <w:rPr>
+          <w:rFonts w:hint="eastAsia"/>
+          <w:lang w:eastAsia="ko-KR"/>
+        </w:rPr>
+        <w:t>시간임</w:t>
+      </w:r>
+    </w:p>
+    <w:p>
+      <w:pPr>
+        <w:rPr>
+          <w:rFonts w:hint="eastAsia"/>
+          <w:lang w:eastAsia="ko-KR"/>
+        </w:rPr>
+      </w:pPr>
+      <w:r>
+        <w:rPr>
+          <w:rFonts w:hint="eastAsia"/>
+          <w:lang w:eastAsia="ko-KR"/>
+        </w:rPr>
+        <w:t>이걸</w:t>
+      </w:r>
+      <w:r>
+        <w:rPr>
+          <w:rFonts w:hint="eastAsia"/>
+          <w:lang w:eastAsia="ko-KR"/>
+        </w:rPr>
+        <w:t xml:space="preserve"> </w:t>
+      </w:r>
+      <w:r>
+        <w:rPr>
+          <w:rFonts w:hint="eastAsia"/>
+          <w:lang w:eastAsia="ko-KR"/>
+        </w:rPr>
+        <w:t>바탕으로</w:t>
+      </w:r>
+      <w:r>
+        <w:rPr>
+          <w:rFonts w:hint="eastAsia"/>
+          <w:lang w:eastAsia="ko-KR"/>
+        </w:rPr>
+        <w:t xml:space="preserve"> </w:t>
+      </w:r>
+      <w:r>
+        <w:rPr>
+          <w:rFonts w:hint="eastAsia"/>
+          <w:lang w:eastAsia="ko-KR"/>
+        </w:rPr>
+        <w:t>보정하기</w:t>
+      </w:r>
+      <w:r>
+        <w:rPr>
+          <w:rFonts w:hint="eastAsia"/>
           <w:lang w:eastAsia="ko-KR"/>
         </w:rPr>
         <w:t xml:space="preserve"> </w:t>

</xml_diff>